<commit_message>
final: doku neues diagramm, entprellung 15-->1 ms geändert
</commit_message>
<xml_diff>
--- a/doc/WAVE-O-MAT doku final.docx
+++ b/doc/WAVE-O-MAT doku final.docx
@@ -13,16 +13,20 @@
     <w:p/>
     <w:p>
       <w:r>
-        <w:t xml:space="preserve">Team: Studiengang Systemtechnik </w:t>
+        <w:t>Gruppe 05</w:t>
       </w:r>
     </w:p>
     <w:p>
       <w:r>
-        <w:t>Oliver Schmid</w:t>
+        <w:t xml:space="preserve">Studiengang Systemtechnik </w:t>
       </w:r>
     </w:p>
     <w:p>
-      <w:proofErr w:type="spellStart"/>
+      <w:r>
+        <w:t>Oliver Schmid</w:t>
+      </w:r>
+    </w:p>
+    <w:p>
       <w:r>
         <w:t>Jo</w:t>
       </w:r>
@@ -33,11 +37,7 @@
         <w:t>ё</w:t>
       </w:r>
       <w:r>
-        <w:t>l</w:t>
-      </w:r>
-      <w:proofErr w:type="spellEnd"/>
-      <w:r>
-        <w:t xml:space="preserve"> Koch</w:t>
+        <w:t>l Koch</w:t>
       </w:r>
     </w:p>
     <w:p>
@@ -48,8 +48,8 @@
         </w:rPr>
         <w:drawing>
           <wp:inline distT="0" distB="0" distL="0" distR="0">
-            <wp:extent cx="5760720" cy="3599035"/>
-            <wp:effectExtent l="0" t="0" r="0" b="1905"/>
+            <wp:extent cx="5759936" cy="3308161"/>
+            <wp:effectExtent l="0" t="0" r="0" b="6985"/>
             <wp:docPr id="1" name="Grafik 1" descr="Bildergebnis für wave"/>
             <wp:cNvGraphicFramePr>
               <a:graphicFrameLocks xmlns:a="http://schemas.openxmlformats.org/drawingml/2006/main" noChangeAspect="1"/>
@@ -63,7 +63,7 @@
                       <a:picLocks noChangeAspect="1" noChangeArrowheads="1"/>
                     </pic:cNvPicPr>
                   </pic:nvPicPr>
-                  <pic:blipFill>
+                  <pic:blipFill rotWithShape="1">
                     <a:blip r:embed="rId8" cstate="print">
                       <a:extLst>
                         <a:ext uri="{28A0092B-C50C-407E-A947-70E740481C1C}">
@@ -71,15 +71,13 @@
                         </a:ext>
                       </a:extLst>
                     </a:blip>
-                    <a:srcRect/>
-                    <a:stretch>
-                      <a:fillRect/>
-                    </a:stretch>
+                    <a:srcRect t="8070"/>
+                    <a:stretch/>
                   </pic:blipFill>
                   <pic:spPr bwMode="auto">
                     <a:xfrm>
                       <a:off x="0" y="0"/>
-                      <a:ext cx="5760720" cy="3599035"/>
+                      <a:ext cx="5760720" cy="3308611"/>
                     </a:xfrm>
                     <a:prstGeom prst="rect">
                       <a:avLst/>
@@ -88,6 +86,11 @@
                     <a:ln>
                       <a:noFill/>
                     </a:ln>
+                    <a:extLst>
+                      <a:ext uri="{53640926-AAD7-44D8-BBD7-CCE9431645EC}">
+                        <a14:shadowObscured xmlns:a14="http://schemas.microsoft.com/office/drawing/2010/main"/>
+                      </a:ext>
+                    </a:extLst>
                   </pic:spPr>
                 </pic:pic>
               </a:graphicData>
@@ -141,7 +144,7 @@
             <w:rPr>
               <w:rFonts w:eastAsiaTheme="minorEastAsia"/>
               <w:noProof/>
-              <w:lang w:eastAsia="de-DE"/>
+              <w:lang w:val="de-CH" w:eastAsia="de-CH"/>
             </w:rPr>
           </w:pPr>
           <w:r>
@@ -153,7 +156,7 @@
           <w:r>
             <w:fldChar w:fldCharType="separate"/>
           </w:r>
-          <w:hyperlink w:anchor="_Toc503535056" w:history="1">
+          <w:hyperlink w:anchor="_Toc503537415" w:history="1">
             <w:r>
               <w:rPr>
                 <w:rStyle w:val="Hyperlink"/>
@@ -165,7 +168,7 @@
               <w:rPr>
                 <w:rFonts w:eastAsiaTheme="minorEastAsia"/>
                 <w:noProof/>
-                <w:lang w:eastAsia="de-DE"/>
+                <w:lang w:val="de-CH" w:eastAsia="de-CH"/>
               </w:rPr>
               <w:tab/>
             </w:r>
@@ -195,7 +198,7 @@
                 <w:noProof/>
                 <w:webHidden/>
               </w:rPr>
-              <w:instrText xml:space="preserve"> PAGEREF _Toc503535056 \h </w:instrText>
+              <w:instrText xml:space="preserve"> PAGEREF _Toc503537415 \h </w:instrText>
             </w:r>
             <w:r>
               <w:rPr>
@@ -235,10 +238,10 @@
             <w:rPr>
               <w:rFonts w:eastAsiaTheme="minorEastAsia"/>
               <w:noProof/>
-              <w:lang w:eastAsia="de-DE"/>
+              <w:lang w:val="de-CH" w:eastAsia="de-CH"/>
             </w:rPr>
           </w:pPr>
-          <w:hyperlink w:anchor="_Toc503535057" w:history="1">
+          <w:hyperlink w:anchor="_Toc503537416" w:history="1">
             <w:r>
               <w:rPr>
                 <w:rStyle w:val="Hyperlink"/>
@@ -265,7 +268,7 @@
                 <w:noProof/>
                 <w:webHidden/>
               </w:rPr>
-              <w:instrText xml:space="preserve"> PAGEREF _Toc503535057 \h </w:instrText>
+              <w:instrText xml:space="preserve"> PAGEREF _Toc503537416 \h </w:instrText>
             </w:r>
             <w:r>
               <w:rPr>
@@ -305,10 +308,10 @@
             <w:rPr>
               <w:rFonts w:eastAsiaTheme="minorEastAsia"/>
               <w:noProof/>
-              <w:lang w:eastAsia="de-DE"/>
+              <w:lang w:val="de-CH" w:eastAsia="de-CH"/>
             </w:rPr>
           </w:pPr>
-          <w:hyperlink w:anchor="_Toc503535058" w:history="1">
+          <w:hyperlink w:anchor="_Toc503537417" w:history="1">
             <w:r>
               <w:rPr>
                 <w:rStyle w:val="Hyperlink"/>
@@ -335,7 +338,7 @@
                 <w:noProof/>
                 <w:webHidden/>
               </w:rPr>
-              <w:instrText xml:space="preserve"> PAGEREF _Toc503535058 \h </w:instrText>
+              <w:instrText xml:space="preserve"> PAGEREF _Toc503537417 \h </w:instrText>
             </w:r>
             <w:r>
               <w:rPr>
@@ -375,10 +378,10 @@
             <w:rPr>
               <w:rFonts w:eastAsiaTheme="minorEastAsia"/>
               <w:noProof/>
-              <w:lang w:eastAsia="de-DE"/>
+              <w:lang w:val="de-CH" w:eastAsia="de-CH"/>
             </w:rPr>
           </w:pPr>
-          <w:hyperlink w:anchor="_Toc503535059" w:history="1">
+          <w:hyperlink w:anchor="_Toc503537418" w:history="1">
             <w:r>
               <w:rPr>
                 <w:rStyle w:val="Hyperlink"/>
@@ -405,7 +408,7 @@
                 <w:noProof/>
                 <w:webHidden/>
               </w:rPr>
-              <w:instrText xml:space="preserve"> PAGEREF _Toc503535059 \h </w:instrText>
+              <w:instrText xml:space="preserve"> PAGEREF _Toc503537418 \h </w:instrText>
             </w:r>
             <w:r>
               <w:rPr>
@@ -445,10 +448,10 @@
             <w:rPr>
               <w:rFonts w:eastAsiaTheme="minorEastAsia"/>
               <w:noProof/>
-              <w:lang w:eastAsia="de-DE"/>
+              <w:lang w:val="de-CH" w:eastAsia="de-CH"/>
             </w:rPr>
           </w:pPr>
-          <w:hyperlink w:anchor="_Toc503535060" w:history="1">
+          <w:hyperlink w:anchor="_Toc503537419" w:history="1">
             <w:r>
               <w:rPr>
                 <w:rStyle w:val="Hyperlink"/>
@@ -475,7 +478,7 @@
                 <w:noProof/>
                 <w:webHidden/>
               </w:rPr>
-              <w:instrText xml:space="preserve"> PAGEREF _Toc503535060 \h </w:instrText>
+              <w:instrText xml:space="preserve"> PAGEREF _Toc503537419 \h </w:instrText>
             </w:r>
             <w:r>
               <w:rPr>
@@ -516,10 +519,10 @@
             <w:rPr>
               <w:rFonts w:eastAsiaTheme="minorEastAsia"/>
               <w:noProof/>
-              <w:lang w:eastAsia="de-DE"/>
+              <w:lang w:val="de-CH" w:eastAsia="de-CH"/>
             </w:rPr>
           </w:pPr>
-          <w:hyperlink w:anchor="_Toc503535061" w:history="1">
+          <w:hyperlink w:anchor="_Toc503537420" w:history="1">
             <w:r>
               <w:rPr>
                 <w:rStyle w:val="Hyperlink"/>
@@ -531,7 +534,7 @@
               <w:rPr>
                 <w:rFonts w:eastAsiaTheme="minorEastAsia"/>
                 <w:noProof/>
-                <w:lang w:eastAsia="de-DE"/>
+                <w:lang w:val="de-CH" w:eastAsia="de-CH"/>
               </w:rPr>
               <w:tab/>
             </w:r>
@@ -561,7 +564,7 @@
                 <w:noProof/>
                 <w:webHidden/>
               </w:rPr>
-              <w:instrText xml:space="preserve"> PAGEREF _Toc503535061 \h </w:instrText>
+              <w:instrText xml:space="preserve"> PAGEREF _Toc503537420 \h </w:instrText>
             </w:r>
             <w:r>
               <w:rPr>
@@ -601,10 +604,10 @@
             <w:rPr>
               <w:rFonts w:eastAsiaTheme="minorEastAsia"/>
               <w:noProof/>
-              <w:lang w:eastAsia="de-DE"/>
+              <w:lang w:val="de-CH" w:eastAsia="de-CH"/>
             </w:rPr>
           </w:pPr>
-          <w:hyperlink w:anchor="_Toc503535062" w:history="1">
+          <w:hyperlink w:anchor="_Toc503537421" w:history="1">
             <w:r>
               <w:rPr>
                 <w:rStyle w:val="Hyperlink"/>
@@ -631,7 +634,7 @@
                 <w:noProof/>
                 <w:webHidden/>
               </w:rPr>
-              <w:instrText xml:space="preserve"> PAGEREF _Toc503535062 \h </w:instrText>
+              <w:instrText xml:space="preserve"> PAGEREF _Toc503537421 \h </w:instrText>
             </w:r>
             <w:r>
               <w:rPr>
@@ -671,10 +674,10 @@
             <w:rPr>
               <w:rFonts w:eastAsiaTheme="minorEastAsia"/>
               <w:noProof/>
-              <w:lang w:eastAsia="de-DE"/>
+              <w:lang w:val="de-CH" w:eastAsia="de-CH"/>
             </w:rPr>
           </w:pPr>
-          <w:hyperlink w:anchor="_Toc503535063" w:history="1">
+          <w:hyperlink w:anchor="_Toc503537422" w:history="1">
             <w:r>
               <w:rPr>
                 <w:rStyle w:val="Hyperlink"/>
@@ -701,7 +704,7 @@
                 <w:noProof/>
                 <w:webHidden/>
               </w:rPr>
-              <w:instrText xml:space="preserve"> PAGEREF _Toc503535063 \h </w:instrText>
+              <w:instrText xml:space="preserve"> PAGEREF _Toc503537422 \h </w:instrText>
             </w:r>
             <w:r>
               <w:rPr>
@@ -741,10 +744,10 @@
             <w:rPr>
               <w:rFonts w:eastAsiaTheme="minorEastAsia"/>
               <w:noProof/>
-              <w:lang w:eastAsia="de-DE"/>
+              <w:lang w:val="de-CH" w:eastAsia="de-CH"/>
             </w:rPr>
           </w:pPr>
-          <w:hyperlink w:anchor="_Toc503535064" w:history="1">
+          <w:hyperlink w:anchor="_Toc503537423" w:history="1">
             <w:r>
               <w:rPr>
                 <w:rStyle w:val="Hyperlink"/>
@@ -771,7 +774,7 @@
                 <w:noProof/>
                 <w:webHidden/>
               </w:rPr>
-              <w:instrText xml:space="preserve"> PAGEREF _Toc503535064 \h </w:instrText>
+              <w:instrText xml:space="preserve"> PAGEREF _Toc503537423 \h </w:instrText>
             </w:r>
             <w:r>
               <w:rPr>
@@ -811,10 +814,10 @@
             <w:rPr>
               <w:rFonts w:eastAsiaTheme="minorEastAsia"/>
               <w:noProof/>
-              <w:lang w:eastAsia="de-DE"/>
+              <w:lang w:val="de-CH" w:eastAsia="de-CH"/>
             </w:rPr>
           </w:pPr>
-          <w:hyperlink w:anchor="_Toc503535065" w:history="1">
+          <w:hyperlink w:anchor="_Toc503537424" w:history="1">
             <w:r>
               <w:rPr>
                 <w:rStyle w:val="Hyperlink"/>
@@ -841,7 +844,7 @@
                 <w:noProof/>
                 <w:webHidden/>
               </w:rPr>
-              <w:instrText xml:space="preserve"> PAGEREF _Toc503535065 \h </w:instrText>
+              <w:instrText xml:space="preserve"> PAGEREF _Toc503537424 \h </w:instrText>
             </w:r>
             <w:r>
               <w:rPr>
@@ -881,10 +884,10 @@
             <w:rPr>
               <w:rFonts w:eastAsiaTheme="minorEastAsia"/>
               <w:noProof/>
-              <w:lang w:eastAsia="de-DE"/>
+              <w:lang w:val="de-CH" w:eastAsia="de-CH"/>
             </w:rPr>
           </w:pPr>
-          <w:hyperlink w:anchor="_Toc503535066" w:history="1">
+          <w:hyperlink w:anchor="_Toc503537425" w:history="1">
             <w:r>
               <w:rPr>
                 <w:rStyle w:val="Hyperlink"/>
@@ -911,7 +914,7 @@
                 <w:noProof/>
                 <w:webHidden/>
               </w:rPr>
-              <w:instrText xml:space="preserve"> PAGEREF _Toc503535066 \h </w:instrText>
+              <w:instrText xml:space="preserve"> PAGEREF _Toc503537425 \h </w:instrText>
             </w:r>
             <w:r>
               <w:rPr>
@@ -951,10 +954,10 @@
             <w:rPr>
               <w:rFonts w:eastAsiaTheme="minorEastAsia"/>
               <w:noProof/>
-              <w:lang w:eastAsia="de-DE"/>
+              <w:lang w:val="de-CH" w:eastAsia="de-CH"/>
             </w:rPr>
           </w:pPr>
-          <w:hyperlink w:anchor="_Toc503535067" w:history="1">
+          <w:hyperlink w:anchor="_Toc503537426" w:history="1">
             <w:r>
               <w:rPr>
                 <w:rStyle w:val="Hyperlink"/>
@@ -981,7 +984,7 @@
                 <w:noProof/>
                 <w:webHidden/>
               </w:rPr>
-              <w:instrText xml:space="preserve"> PAGEREF _Toc503535067 \h </w:instrText>
+              <w:instrText xml:space="preserve"> PAGEREF _Toc503537426 \h </w:instrText>
             </w:r>
             <w:r>
               <w:rPr>
@@ -1021,10 +1024,10 @@
             <w:rPr>
               <w:rFonts w:eastAsiaTheme="minorEastAsia"/>
               <w:noProof/>
-              <w:lang w:eastAsia="de-DE"/>
+              <w:lang w:val="de-CH" w:eastAsia="de-CH"/>
             </w:rPr>
           </w:pPr>
-          <w:hyperlink w:anchor="_Toc503535068" w:history="1">
+          <w:hyperlink w:anchor="_Toc503537427" w:history="1">
             <w:r>
               <w:rPr>
                 <w:rStyle w:val="Hyperlink"/>
@@ -1051,7 +1054,7 @@
                 <w:noProof/>
                 <w:webHidden/>
               </w:rPr>
-              <w:instrText xml:space="preserve"> PAGEREF _Toc503535068 \h </w:instrText>
+              <w:instrText xml:space="preserve"> PAGEREF _Toc503537427 \h </w:instrText>
             </w:r>
             <w:r>
               <w:rPr>
@@ -1091,10 +1094,10 @@
             <w:rPr>
               <w:rFonts w:eastAsiaTheme="minorEastAsia"/>
               <w:noProof/>
-              <w:lang w:eastAsia="de-DE"/>
+              <w:lang w:val="de-CH" w:eastAsia="de-CH"/>
             </w:rPr>
           </w:pPr>
-          <w:hyperlink w:anchor="_Toc503535069" w:history="1">
+          <w:hyperlink w:anchor="_Toc503537428" w:history="1">
             <w:r>
               <w:rPr>
                 <w:rStyle w:val="Hyperlink"/>
@@ -1121,7 +1124,7 @@
                 <w:noProof/>
                 <w:webHidden/>
               </w:rPr>
-              <w:instrText xml:space="preserve"> PAGEREF _Toc503535069 \h </w:instrText>
+              <w:instrText xml:space="preserve"> PAGEREF _Toc503537428 \h </w:instrText>
             </w:r>
             <w:r>
               <w:rPr>
@@ -1161,10 +1164,10 @@
             <w:rPr>
               <w:rFonts w:eastAsiaTheme="minorEastAsia"/>
               <w:noProof/>
-              <w:lang w:eastAsia="de-DE"/>
+              <w:lang w:val="de-CH" w:eastAsia="de-CH"/>
             </w:rPr>
           </w:pPr>
-          <w:hyperlink w:anchor="_Toc503535070" w:history="1">
+          <w:hyperlink w:anchor="_Toc503537429" w:history="1">
             <w:r>
               <w:rPr>
                 <w:rStyle w:val="Hyperlink"/>
@@ -1191,7 +1194,7 @@
                 <w:noProof/>
                 <w:webHidden/>
               </w:rPr>
-              <w:instrText xml:space="preserve"> PAGEREF _Toc503535070 \h </w:instrText>
+              <w:instrText xml:space="preserve"> PAGEREF _Toc503537429 \h </w:instrText>
             </w:r>
             <w:r>
               <w:rPr>
@@ -1231,10 +1234,10 @@
             <w:rPr>
               <w:rFonts w:eastAsiaTheme="minorEastAsia"/>
               <w:noProof/>
-              <w:lang w:eastAsia="de-DE"/>
+              <w:lang w:val="de-CH" w:eastAsia="de-CH"/>
             </w:rPr>
           </w:pPr>
-          <w:hyperlink w:anchor="_Toc503535071" w:history="1">
+          <w:hyperlink w:anchor="_Toc503537430" w:history="1">
             <w:r>
               <w:rPr>
                 <w:rStyle w:val="Hyperlink"/>
@@ -1261,7 +1264,7 @@
                 <w:noProof/>
                 <w:webHidden/>
               </w:rPr>
-              <w:instrText xml:space="preserve"> PAGEREF _Toc503535071 \h </w:instrText>
+              <w:instrText xml:space="preserve"> PAGEREF _Toc503537430 \h </w:instrText>
             </w:r>
             <w:r>
               <w:rPr>
@@ -1301,10 +1304,10 @@
             <w:rPr>
               <w:rFonts w:eastAsiaTheme="minorEastAsia"/>
               <w:noProof/>
-              <w:lang w:eastAsia="de-DE"/>
+              <w:lang w:val="de-CH" w:eastAsia="de-CH"/>
             </w:rPr>
           </w:pPr>
-          <w:hyperlink w:anchor="_Toc503535072" w:history="1">
+          <w:hyperlink w:anchor="_Toc503537431" w:history="1">
             <w:r>
               <w:rPr>
                 <w:rStyle w:val="Hyperlink"/>
@@ -1331,7 +1334,7 @@
                 <w:noProof/>
                 <w:webHidden/>
               </w:rPr>
-              <w:instrText xml:space="preserve"> PAGEREF _Toc503535072 \h </w:instrText>
+              <w:instrText xml:space="preserve"> PAGEREF _Toc503537431 \h </w:instrText>
             </w:r>
             <w:r>
               <w:rPr>
@@ -1371,10 +1374,10 @@
             <w:rPr>
               <w:rFonts w:eastAsiaTheme="minorEastAsia"/>
               <w:noProof/>
-              <w:lang w:eastAsia="de-DE"/>
+              <w:lang w:val="de-CH" w:eastAsia="de-CH"/>
             </w:rPr>
           </w:pPr>
-          <w:hyperlink w:anchor="_Toc503535073" w:history="1">
+          <w:hyperlink w:anchor="_Toc503537432" w:history="1">
             <w:r>
               <w:rPr>
                 <w:rStyle w:val="Hyperlink"/>
@@ -1401,7 +1404,7 @@
                 <w:noProof/>
                 <w:webHidden/>
               </w:rPr>
-              <w:instrText xml:space="preserve"> PAGEREF _Toc503535073 \h </w:instrText>
+              <w:instrText xml:space="preserve"> PAGEREF _Toc503537432 \h </w:instrText>
             </w:r>
             <w:r>
               <w:rPr>
@@ -1441,10 +1444,10 @@
             <w:rPr>
               <w:rFonts w:eastAsiaTheme="minorEastAsia"/>
               <w:noProof/>
-              <w:lang w:eastAsia="de-DE"/>
+              <w:lang w:val="de-CH" w:eastAsia="de-CH"/>
             </w:rPr>
           </w:pPr>
-          <w:hyperlink w:anchor="_Toc503535074" w:history="1">
+          <w:hyperlink w:anchor="_Toc503537433" w:history="1">
             <w:r>
               <w:rPr>
                 <w:rStyle w:val="Hyperlink"/>
@@ -1471,7 +1474,7 @@
                 <w:noProof/>
                 <w:webHidden/>
               </w:rPr>
-              <w:instrText xml:space="preserve"> PAGEREF _Toc503535074 \h </w:instrText>
+              <w:instrText xml:space="preserve"> PAGEREF _Toc503537433 \h </w:instrText>
             </w:r>
             <w:r>
               <w:rPr>
@@ -1511,10 +1514,10 @@
             <w:rPr>
               <w:rFonts w:eastAsiaTheme="minorEastAsia"/>
               <w:noProof/>
-              <w:lang w:eastAsia="de-DE"/>
+              <w:lang w:val="de-CH" w:eastAsia="de-CH"/>
             </w:rPr>
           </w:pPr>
-          <w:hyperlink w:anchor="_Toc503535075" w:history="1">
+          <w:hyperlink w:anchor="_Toc503537434" w:history="1">
             <w:r>
               <w:rPr>
                 <w:rStyle w:val="Hyperlink"/>
@@ -1541,7 +1544,7 @@
                 <w:noProof/>
                 <w:webHidden/>
               </w:rPr>
-              <w:instrText xml:space="preserve"> PAGEREF _Toc503535075 \h </w:instrText>
+              <w:instrText xml:space="preserve"> PAGEREF _Toc503537434 \h </w:instrText>
             </w:r>
             <w:r>
               <w:rPr>
@@ -1581,10 +1584,10 @@
             <w:rPr>
               <w:rFonts w:eastAsiaTheme="minorEastAsia"/>
               <w:noProof/>
-              <w:lang w:eastAsia="de-DE"/>
+              <w:lang w:val="de-CH" w:eastAsia="de-CH"/>
             </w:rPr>
           </w:pPr>
-          <w:hyperlink w:anchor="_Toc503535076" w:history="1">
+          <w:hyperlink w:anchor="_Toc503537435" w:history="1">
             <w:r>
               <w:rPr>
                 <w:rStyle w:val="Hyperlink"/>
@@ -1611,7 +1614,7 @@
                 <w:noProof/>
                 <w:webHidden/>
               </w:rPr>
-              <w:instrText xml:space="preserve"> PAGEREF _Toc503535076 \h </w:instrText>
+              <w:instrText xml:space="preserve"> PAGEREF _Toc503537435 \h </w:instrText>
             </w:r>
             <w:r>
               <w:rPr>
@@ -1651,10 +1654,10 @@
             <w:rPr>
               <w:rFonts w:eastAsiaTheme="minorEastAsia"/>
               <w:noProof/>
-              <w:lang w:eastAsia="de-DE"/>
+              <w:lang w:val="de-CH" w:eastAsia="de-CH"/>
             </w:rPr>
           </w:pPr>
-          <w:hyperlink w:anchor="_Toc503535077" w:history="1">
+          <w:hyperlink w:anchor="_Toc503537436" w:history="1">
             <w:r>
               <w:rPr>
                 <w:rStyle w:val="Hyperlink"/>
@@ -1681,7 +1684,7 @@
                 <w:noProof/>
                 <w:webHidden/>
               </w:rPr>
-              <w:instrText xml:space="preserve"> PAGEREF _Toc503535077 \h </w:instrText>
+              <w:instrText xml:space="preserve"> PAGEREF _Toc503537436 \h </w:instrText>
             </w:r>
             <w:r>
               <w:rPr>
@@ -1721,10 +1724,10 @@
             <w:rPr>
               <w:rFonts w:eastAsiaTheme="minorEastAsia"/>
               <w:noProof/>
-              <w:lang w:eastAsia="de-DE"/>
+              <w:lang w:val="de-CH" w:eastAsia="de-CH"/>
             </w:rPr>
           </w:pPr>
-          <w:hyperlink w:anchor="_Toc503535078" w:history="1">
+          <w:hyperlink w:anchor="_Toc503537437" w:history="1">
             <w:r>
               <w:rPr>
                 <w:rStyle w:val="Hyperlink"/>
@@ -1751,7 +1754,7 @@
                 <w:noProof/>
                 <w:webHidden/>
               </w:rPr>
-              <w:instrText xml:space="preserve"> PAGEREF _Toc503535078 \h </w:instrText>
+              <w:instrText xml:space="preserve"> PAGEREF _Toc503537437 \h </w:instrText>
             </w:r>
             <w:r>
               <w:rPr>
@@ -1791,10 +1794,10 @@
             <w:rPr>
               <w:rFonts w:eastAsiaTheme="minorEastAsia"/>
               <w:noProof/>
-              <w:lang w:eastAsia="de-DE"/>
+              <w:lang w:val="de-CH" w:eastAsia="de-CH"/>
             </w:rPr>
           </w:pPr>
-          <w:hyperlink w:anchor="_Toc503535079" w:history="1">
+          <w:hyperlink w:anchor="_Toc503537438" w:history="1">
             <w:r>
               <w:rPr>
                 <w:rStyle w:val="Hyperlink"/>
@@ -1821,7 +1824,7 @@
                 <w:noProof/>
                 <w:webHidden/>
               </w:rPr>
-              <w:instrText xml:space="preserve"> PAGEREF _Toc503535079 \h </w:instrText>
+              <w:instrText xml:space="preserve"> PAGEREF _Toc503537438 \h </w:instrText>
             </w:r>
             <w:r>
               <w:rPr>
@@ -1861,10 +1864,10 @@
             <w:rPr>
               <w:rFonts w:eastAsiaTheme="minorEastAsia"/>
               <w:noProof/>
-              <w:lang w:eastAsia="de-DE"/>
+              <w:lang w:val="de-CH" w:eastAsia="de-CH"/>
             </w:rPr>
           </w:pPr>
-          <w:hyperlink w:anchor="_Toc503535080" w:history="1">
+          <w:hyperlink w:anchor="_Toc503537439" w:history="1">
             <w:r>
               <w:rPr>
                 <w:rStyle w:val="Hyperlink"/>
@@ -1891,7 +1894,7 @@
                 <w:noProof/>
                 <w:webHidden/>
               </w:rPr>
-              <w:instrText xml:space="preserve"> PAGEREF _Toc503535080 \h </w:instrText>
+              <w:instrText xml:space="preserve"> PAGEREF _Toc503537439 \h </w:instrText>
             </w:r>
             <w:r>
               <w:rPr>
@@ -1932,10 +1935,10 @@
             <w:rPr>
               <w:rFonts w:eastAsiaTheme="minorEastAsia"/>
               <w:noProof/>
-              <w:lang w:eastAsia="de-DE"/>
+              <w:lang w:val="de-CH" w:eastAsia="de-CH"/>
             </w:rPr>
           </w:pPr>
-          <w:hyperlink w:anchor="_Toc503535081" w:history="1">
+          <w:hyperlink w:anchor="_Toc503537440" w:history="1">
             <w:r>
               <w:rPr>
                 <w:rStyle w:val="Hyperlink"/>
@@ -1947,7 +1950,7 @@
               <w:rPr>
                 <w:rFonts w:eastAsiaTheme="minorEastAsia"/>
                 <w:noProof/>
-                <w:lang w:eastAsia="de-DE"/>
+                <w:lang w:val="de-CH" w:eastAsia="de-CH"/>
               </w:rPr>
               <w:tab/>
             </w:r>
@@ -1977,7 +1980,7 @@
                 <w:noProof/>
                 <w:webHidden/>
               </w:rPr>
-              <w:instrText xml:space="preserve"> PAGEREF _Toc503535081 \h </w:instrText>
+              <w:instrText xml:space="preserve"> PAGEREF _Toc503537440 \h </w:instrText>
             </w:r>
             <w:r>
               <w:rPr>
@@ -2017,10 +2020,10 @@
             <w:rPr>
               <w:rFonts w:eastAsiaTheme="minorEastAsia"/>
               <w:noProof/>
-              <w:lang w:eastAsia="de-DE"/>
+              <w:lang w:val="de-CH" w:eastAsia="de-CH"/>
             </w:rPr>
           </w:pPr>
-          <w:hyperlink w:anchor="_Toc503535082" w:history="1">
+          <w:hyperlink w:anchor="_Toc503537441" w:history="1">
             <w:r>
               <w:rPr>
                 <w:rStyle w:val="Hyperlink"/>
@@ -2047,7 +2050,7 @@
                 <w:noProof/>
                 <w:webHidden/>
               </w:rPr>
-              <w:instrText xml:space="preserve"> PAGEREF _Toc503535082 \h </w:instrText>
+              <w:instrText xml:space="preserve"> PAGEREF _Toc503537441 \h </w:instrText>
             </w:r>
             <w:r>
               <w:rPr>
@@ -2087,10 +2090,10 @@
             <w:rPr>
               <w:rFonts w:eastAsiaTheme="minorEastAsia"/>
               <w:noProof/>
-              <w:lang w:eastAsia="de-DE"/>
+              <w:lang w:val="de-CH" w:eastAsia="de-CH"/>
             </w:rPr>
           </w:pPr>
-          <w:hyperlink w:anchor="_Toc503535083" w:history="1">
+          <w:hyperlink w:anchor="_Toc503537442" w:history="1">
             <w:r>
               <w:rPr>
                 <w:rStyle w:val="Hyperlink"/>
@@ -2117,7 +2120,7 @@
                 <w:noProof/>
                 <w:webHidden/>
               </w:rPr>
-              <w:instrText xml:space="preserve"> PAGEREF _Toc503535083 \h </w:instrText>
+              <w:instrText xml:space="preserve"> PAGEREF _Toc503537442 \h </w:instrText>
             </w:r>
             <w:r>
               <w:rPr>
@@ -2168,7 +2171,7 @@
       <w:pPr>
         <w:pStyle w:val="berschrift1"/>
       </w:pPr>
-      <w:bookmarkStart w:id="0" w:name="_Toc503535056"/>
+      <w:bookmarkStart w:id="0" w:name="_Toc503537415"/>
       <w:r>
         <w:lastRenderedPageBreak/>
         <w:t>A</w:t>
@@ -2185,7 +2188,7 @@
       <w:pPr>
         <w:pStyle w:val="berschrift2"/>
       </w:pPr>
-      <w:bookmarkStart w:id="1" w:name="_Toc503535057"/>
+      <w:bookmarkStart w:id="1" w:name="_Toc503537416"/>
       <w:r>
         <w:t>RAHMENBEDINGUNGEN</w:t>
       </w:r>
@@ -2207,62 +2210,20 @@
       <w:r>
         <w:t>ystem, welche mithilfe des Roboters „</w:t>
       </w:r>
-      <w:proofErr w:type="spellStart"/>
       <w:r>
         <w:rPr>
           <w:rFonts w:ascii="Calibri" w:hAnsi="Calibri" w:cs="Calibri"/>
           <w:color w:val="000000"/>
         </w:rPr>
-        <w:t>miniQ</w:t>
-      </w:r>
-      <w:proofErr w:type="spellEnd"/>
+        <w:t xml:space="preserve">miniQ 2WD“ </w:t>
+      </w:r>
       <w:r>
         <w:rPr>
           <w:rFonts w:ascii="Calibri" w:hAnsi="Calibri" w:cs="Calibri"/>
           <w:color w:val="000000"/>
         </w:rPr>
-        <w:t xml:space="preserve"> 2WD</w:t>
-      </w:r>
-      <w:proofErr w:type="gramStart"/>
-      <w:r>
-        <w:rPr>
-          <w:rFonts w:ascii="Calibri" w:hAnsi="Calibri" w:cs="Calibri"/>
-          <w:color w:val="000000"/>
-        </w:rPr>
-        <w:t xml:space="preserve">“  </w:t>
-      </w:r>
-      <w:r>
-        <w:rPr>
-          <w:rFonts w:ascii="Calibri" w:hAnsi="Calibri" w:cs="Calibri"/>
-          <w:color w:val="000000"/>
-        </w:rPr>
-        <w:t>gelöst</w:t>
-      </w:r>
-      <w:proofErr w:type="gramEnd"/>
-      <w:r>
-        <w:rPr>
-          <w:rFonts w:ascii="Calibri" w:hAnsi="Calibri" w:cs="Calibri"/>
-          <w:color w:val="000000"/>
-        </w:rPr>
-        <w:t xml:space="preserve"> werden soll. Der Roboter ist von </w:t>
-      </w:r>
-      <w:proofErr w:type="spellStart"/>
-      <w:r>
-        <w:rPr>
-          <w:rFonts w:ascii="Calibri" w:hAnsi="Calibri" w:cs="Calibri"/>
-          <w:color w:val="000000"/>
-        </w:rPr>
-        <w:t>DFrobot</w:t>
-      </w:r>
-      <w:proofErr w:type="spellEnd"/>
-      <w:r>
-        <w:rPr>
-          <w:rFonts w:ascii="Calibri" w:hAnsi="Calibri" w:cs="Calibri"/>
-          <w:color w:val="000000"/>
-        </w:rPr>
-        <w:t xml:space="preserve"> und ist im freien Markt erhältlich. Das System basiert auf einer Arduino Leonardo Plattform.  Die Aufgabe besteht darin zwei Programme mit freiwählbaren Funktionen zu Programmieren. Die Ganzen Rahmenbedingungen sind im Dokument &lt;&lt;</w:t>
-      </w:r>
-      <w:proofErr w:type="spellStart"/>
+        <w:t>gelöst werden soll. Der Roboter ist von DFrobot und ist im freien Markt erhältlich. Das System basiert auf einer Arduino Leonardo Plattform.  Die Aufgabe besteht darin zwei Programme mit freiwählbaren Funktionen zu Programmieren. Die Ganzen Rahmenbedingungen sind im Dokument &lt;&lt;</w:t>
+      </w:r>
       <w:r>
         <w:rPr>
           <w:rFonts w:ascii="Calibri" w:hAnsi="Calibri" w:cs="Calibri"/>
@@ -2270,7 +2231,6 @@
         </w:rPr>
         <w:t>PA_Aufgabenstellung_mit_Notizen</w:t>
       </w:r>
-      <w:proofErr w:type="spellEnd"/>
       <w:r>
         <w:rPr>
           <w:rFonts w:ascii="Calibri" w:hAnsi="Calibri" w:cs="Calibri"/>
@@ -2284,7 +2244,7 @@
       <w:pPr>
         <w:pStyle w:val="berschrift2"/>
       </w:pPr>
-      <w:bookmarkStart w:id="2" w:name="_Toc503535058"/>
+      <w:bookmarkStart w:id="2" w:name="_Toc503537417"/>
       <w:r>
         <w:t>IDEE</w:t>
       </w:r>
@@ -2295,23 +2255,13 @@
     </w:p>
     <w:p>
       <w:r>
-        <w:t xml:space="preserve">Der </w:t>
-      </w:r>
-      <w:proofErr w:type="spellStart"/>
-      <w:r>
-        <w:t>MiniQ</w:t>
-      </w:r>
-      <w:proofErr w:type="spellEnd"/>
-      <w:r>
-        <w:t xml:space="preserve"> verfügt über zwei Helligkeitssensoren, die als Spannungsteiler angeordnet sind. Dadurch kann über den analogen Eingang das Verhältnis der beiden Helligkeiten zueinander erfasst werden. Wird nun Beispielsweise. ein Finger </w:t>
-      </w:r>
-      <w:proofErr w:type="spellStart"/>
-      <w:r>
-        <w:t>gleichmässig</w:t>
-      </w:r>
-      <w:proofErr w:type="spellEnd"/>
-      <w:r>
-        <w:t xml:space="preserve"> hin- und her bewegt vor den Sensoren, können Grundfrequenz und Amplitude der Bewegung ermittelt werden. </w:t>
+        <w:t>Der MiniQ verfügt über zwei Helligkeitssensoren, die als Spannungsteiler angeordnet sind. Dadurch kann über den analogen Eingang das Verhältnis der beiden Helligkeiten zueinander erfasst werden. Wird nun Beispielsweise. ein Finger gleichmässig hin- und her bewegt vor den Sensoren, können Grundfrequenz und Amplitude der Bewegung ermittelt werden.</w:t>
+      </w:r>
+      <w:r>
+        <w:t xml:space="preserve">  Wird eine Frequenz erkannt, wird sie übernommen, wird keine erkannt, so bleibt die bisherige Frequenz stabil. Das ermöglicht es, eine Frequenz am Roboter anzuregen, die er auch ohne Bewegung vor dem Sensor behalten kann.</w:t>
+      </w:r>
+      <w:r>
+        <w:t xml:space="preserve"> </w:t>
       </w:r>
     </w:p>
     <w:p>
@@ -2327,15 +2277,7 @@
     </w:p>
     <w:p>
       <w:r>
-        <w:t xml:space="preserve">Während das Programm 2 läuft, wird die Frequenz der Bewegung in einen hörbaren Bereich übersetzt und auf dem Lautsprecher als Ton ausgegeben. Die Eingangsfrequenz wird auf ein Band von 1 Hz bis 10 Hz limitiert und </w:t>
-      </w:r>
-      <w:proofErr w:type="spellStart"/>
-      <w:r>
-        <w:t>anschliessend</w:t>
-      </w:r>
-      <w:proofErr w:type="spellEnd"/>
-      <w:r>
-        <w:t xml:space="preserve"> </w:t>
+        <w:t xml:space="preserve">Während das Programm 2 läuft, wird die Frequenz der Bewegung in einen hörbaren Bereich übersetzt und auf dem Lautsprecher als Ton ausgegeben. Die Eingangsfrequenz wird auf ein Band von 1 Hz bis 10 Hz limitiert und anschliessend </w:t>
       </w:r>
       <w:r>
         <w:t xml:space="preserve">linear </w:t>
@@ -2349,7 +2291,7 @@
       <w:pPr>
         <w:pStyle w:val="berschrift2"/>
       </w:pPr>
-      <w:bookmarkStart w:id="3" w:name="_Toc503535059"/>
+      <w:bookmarkStart w:id="3" w:name="_Toc503537418"/>
       <w:r>
         <w:t>FUNKTIONSBESCHREIBUNG</w:t>
       </w:r>
@@ -2408,7 +2350,7 @@
       <w:pPr>
         <w:pStyle w:val="berschrift3"/>
       </w:pPr>
-      <w:bookmarkStart w:id="4" w:name="_Toc503535060"/>
+      <w:bookmarkStart w:id="4" w:name="_Toc503537419"/>
       <w:r>
         <w:t xml:space="preserve">Funktionale Spezifikation für das Gesamtsystem </w:t>
       </w:r>
@@ -2517,13 +2459,8 @@
           </w:tcPr>
           <w:p>
             <w:r>
-              <w:t>Menu/Start/</w:t>
-            </w:r>
-            <w:proofErr w:type="spellStart"/>
-            <w:r>
-              <w:t>Stop</w:t>
-            </w:r>
-            <w:proofErr w:type="spellEnd"/>
+              <w:t>Menu/Start/Stop</w:t>
+            </w:r>
           </w:p>
         </w:tc>
         <w:tc>
@@ -3381,7 +3318,7 @@
       <w:pPr>
         <w:pStyle w:val="berschrift1"/>
       </w:pPr>
-      <w:bookmarkStart w:id="6" w:name="_Toc503535061"/>
+      <w:bookmarkStart w:id="6" w:name="_Toc503537420"/>
       <w:r>
         <w:lastRenderedPageBreak/>
         <w:t>Design</w:t>
@@ -3393,7 +3330,7 @@
       <w:pPr>
         <w:pStyle w:val="berschrift2"/>
       </w:pPr>
-      <w:bookmarkStart w:id="7" w:name="_Toc503535062"/>
+      <w:bookmarkStart w:id="7" w:name="_Toc503537421"/>
       <w:r>
         <w:t>MODULARISIERUNG</w:t>
       </w:r>
@@ -3411,7 +3348,7 @@
       <w:pPr>
         <w:pStyle w:val="berschrift3"/>
       </w:pPr>
-      <w:bookmarkStart w:id="8" w:name="_Toc503535063"/>
+      <w:bookmarkStart w:id="8" w:name="_Toc503537422"/>
       <w:r>
         <w:t>Menügeführte Schnittstelle</w:t>
       </w:r>
@@ -3446,7 +3383,7 @@
             <v:path o:extrusionok="f" gradientshapeok="t" o:connecttype="rect"/>
             <o:lock v:ext="edit" aspectratio="t"/>
           </v:shapetype>
-          <v:shape id="_x0000_i1025" type="#_x0000_t75" style="width:414pt;height:183pt">
+          <v:shape id="_x0000_i1025" type="#_x0000_t75" style="width:414pt;height:182.9pt">
             <v:imagedata r:id="rId10" o:title="Menü Diagramm"/>
           </v:shape>
         </w:pict>
@@ -3476,7 +3413,7 @@
       <w:pPr>
         <w:pStyle w:val="berschrift3"/>
       </w:pPr>
-      <w:bookmarkStart w:id="9" w:name="_Toc503535064"/>
+      <w:bookmarkStart w:id="9" w:name="_Toc503537423"/>
       <w:r>
         <w:t>LCD Anzeige</w:t>
       </w:r>
@@ -3487,51 +3424,17 @@
     </w:p>
     <w:p>
       <w:r>
-        <w:t xml:space="preserve">Die LCD Anzeige wird </w:t>
-      </w:r>
-      <w:proofErr w:type="spellStart"/>
-      <w:r>
-        <w:t>grösstenteils</w:t>
-      </w:r>
-      <w:proofErr w:type="spellEnd"/>
-      <w:r>
-        <w:t xml:space="preserve"> durch die Arduino-Bibliothek «LiquidCrystal_I2C» abgedeckt. Aufgrund der zeitlichen Vorgaben wird pro Interaktion mit dem Displaycontroller jeweils nur ein Zeichen übermittelt oder der Cursor </w:t>
-      </w:r>
-      <w:proofErr w:type="spellStart"/>
-      <w:r>
-        <w:t>umpositioniert</w:t>
-      </w:r>
-      <w:proofErr w:type="spellEnd"/>
-      <w:r>
-        <w:t xml:space="preserve">. Das Modul beinhaltet einen eigenen Speicher, in dem der Soll Display Inhalt abgebildet ist. In </w:t>
-      </w:r>
-      <w:proofErr w:type="spellStart"/>
-      <w:r>
-        <w:t>regelmässigen</w:t>
-      </w:r>
-      <w:proofErr w:type="spellEnd"/>
-      <w:r>
-        <w:t xml:space="preserve"> Abständen wird durch den Scheduler ein Miniupdate gestartet. Pro Miniupdate wird immer nur ein Zeichen an den Controller gesendet. An bestimmten Stellen erfolgt anstelle der Zeichenübermittlung eine Cursorpositionierung, bspw. vor dem ersten Zeichen. Ein Update des </w:t>
+        <w:t xml:space="preserve">Die LCD Anzeige wird grösstenteils durch die Arduino-Bibliothek «LiquidCrystal_I2C» abgedeckt. Aufgrund der zeitlichen Vorgaben wird pro Interaktion mit dem Displaycontroller jeweils nur ein Zeichen übermittelt oder der Cursor umpositioniert. Das Modul beinhaltet einen eigenen Speicher, in dem der Soll Display Inhalt abgebildet ist. In regelmässigen Abständen wird durch den Scheduler ein Miniupdate gestartet. Pro Miniupdate wird immer nur ein Zeichen an den Controller gesendet. An bestimmten Stellen erfolgt anstelle der Zeichenübermittlung eine Cursorpositionierung, bspw. vor dem ersten Zeichen. Ein Update des </w:t>
       </w:r>
       <w:r>
         <w:t>g</w:t>
       </w:r>
       <w:r>
-        <w:t xml:space="preserve">esamten LCD auf einmal würde aufgrund der lange dauernden i2c Busaktivität zwischen MC und Displaycontroller länger als 2 </w:t>
-      </w:r>
-      <w:proofErr w:type="spellStart"/>
-      <w:r>
-        <w:t>ms</w:t>
-      </w:r>
-      <w:proofErr w:type="spellEnd"/>
-      <w:r>
-        <w:t xml:space="preserve"> dauern. Ein Miniupdate erfolgt in weniger als 2 </w:t>
-      </w:r>
-      <w:proofErr w:type="spellStart"/>
+        <w:t xml:space="preserve">esamten LCD auf einmal würde aufgrund der lange dauernden i2c Busaktivität zwischen MC und Displaycontroller länger als 2 ms dauern. Ein Miniupdate erfolgt in weniger als 2 </w:t>
+      </w:r>
       <w:r>
         <w:t>ms.</w:t>
       </w:r>
-      <w:proofErr w:type="spellEnd"/>
       <w:r>
         <w:t xml:space="preserve"> Bis der gesamte Display Inhalt (2x16 Zeichen) aktualisiert ist, müssen 34 Miniupdates erfolgen. </w:t>
       </w:r>
@@ -3541,7 +3444,7 @@
       <w:pPr>
         <w:pStyle w:val="berschrift3"/>
       </w:pPr>
-      <w:bookmarkStart w:id="10" w:name="_Toc503535065"/>
+      <w:bookmarkStart w:id="10" w:name="_Toc503537424"/>
       <w:r>
         <w:t>Soundmodul</w:t>
       </w:r>
@@ -3551,11 +3454,9 @@
       <w:r>
         <w:t xml:space="preserve">Das Soundmodul ermöglicht es, dass kontinuierlich ein Ton am Lautsprecher ausgegeben wird. Als Input wird eine Frequenz im Bereich 1 bis 10 Hz angegeben. Das Modul rechnet die angegebene Frequenz in den hörbaren Bereich um und gibt diesen Ton aus. Die eigentliche Tonerzeugung wird von der </w:t>
       </w:r>
-      <w:proofErr w:type="spellStart"/>
-      <w:r>
-        <w:t>Arduinofunktion</w:t>
-      </w:r>
-      <w:proofErr w:type="spellEnd"/>
+      <w:r>
+        <w:t>Arduino Funktion</w:t>
+      </w:r>
       <w:r>
         <w:t xml:space="preserve"> "tone" übernommen.</w:t>
       </w:r>
@@ -3566,13 +3467,11 @@
       <w:pPr>
         <w:pStyle w:val="berschrift3"/>
       </w:pPr>
-      <w:bookmarkStart w:id="11" w:name="_Toc503535066"/>
-      <w:proofErr w:type="spellStart"/>
+      <w:bookmarkStart w:id="11" w:name="_Toc503537425"/>
       <w:r>
         <w:t>KeyRead</w:t>
       </w:r>
       <w:bookmarkEnd w:id="11"/>
-      <w:proofErr w:type="spellEnd"/>
     </w:p>
     <w:p>
       <w:r>
@@ -3588,23 +3487,7 @@
         <w:t>a</w:t>
       </w:r>
       <w:r>
-        <w:t xml:space="preserve">ster gelesen und </w:t>
-      </w:r>
-      <w:proofErr w:type="spellStart"/>
-      <w:r>
-        <w:t>anschliessend</w:t>
-      </w:r>
-      <w:proofErr w:type="spellEnd"/>
-      <w:r>
-        <w:t xml:space="preserve"> der ADC Wert in </w:t>
-      </w:r>
-      <w:proofErr w:type="spellStart"/>
-      <w:r>
-        <w:t>Integerwerte</w:t>
-      </w:r>
-      <w:proofErr w:type="spellEnd"/>
-      <w:r>
-        <w:t xml:space="preserve"> </w:t>
+        <w:t xml:space="preserve">ster gelesen und anschliessend der ADC Wert in Integerwerte </w:t>
       </w:r>
       <w:r>
         <w:t>der</w:t>
@@ -3622,39 +3505,7 @@
         <w:t>R</w:t>
       </w:r>
       <w:r>
-        <w:t xml:space="preserve">ückgabewerte sind 0 (kein Tastendruck), 1, 2 oder 3. Es findet keine </w:t>
-      </w:r>
-      <w:proofErr w:type="spellStart"/>
-      <w:r>
-        <w:t>Tastenentprellung</w:t>
-      </w:r>
-      <w:proofErr w:type="spellEnd"/>
-      <w:r>
-        <w:t xml:space="preserve"> statt. Durch die Auslegung der </w:t>
-      </w:r>
-      <w:proofErr w:type="spellStart"/>
-      <w:r>
-        <w:t>Menustruktur</w:t>
-      </w:r>
-      <w:proofErr w:type="spellEnd"/>
-      <w:r>
-        <w:t xml:space="preserve"> sowie der Tatsache, dass in den Programmen keine Tastendrücke </w:t>
-      </w:r>
-      <w:proofErr w:type="spellStart"/>
-      <w:r>
-        <w:t>ausser</w:t>
-      </w:r>
-      <w:proofErr w:type="spellEnd"/>
-      <w:r>
-        <w:t xml:space="preserve"> die für das Beenden ausgewertet werden müssen, ergibt sich eine vereinfachte Situation: Eine Taste die in einem der Programmzustände (Menu, Programm 1, Programm 2) gedrückt wird und zu einem Zustandswechsel führt, hat im neuen Zustand keine Funktion. Somit ist eine </w:t>
-      </w:r>
-      <w:proofErr w:type="spellStart"/>
-      <w:r>
-        <w:t>Entprellung</w:t>
-      </w:r>
-      <w:proofErr w:type="spellEnd"/>
-      <w:r>
-        <w:t xml:space="preserve"> nicht notwendig. </w:t>
+        <w:t xml:space="preserve">ückgabewerte sind 0 (kein Tastendruck), 1, 2 oder 3. Es findet keine Tastenentprellung statt. Durch die Auslegung der Menustruktur sowie der Tatsache, dass in den Programmen keine Tastendrücke ausser die für das Beenden ausgewertet werden müssen, ergibt sich eine vereinfachte Situation: Eine Taste die in einem der Programmzustände (Menu, Programm 1, Programm 2) gedrückt wird und zu einem Zustandswechsel führt, hat im neuen Zustand keine Funktion. Somit ist eine Entprellung nicht notwendig. </w:t>
       </w:r>
     </w:p>
     <w:p/>
@@ -3662,7 +3513,7 @@
       <w:pPr>
         <w:pStyle w:val="berschrift3"/>
       </w:pPr>
-      <w:bookmarkStart w:id="12" w:name="_Toc503535067"/>
+      <w:bookmarkStart w:id="12" w:name="_Toc503537426"/>
       <w:r>
         <w:t>Scheduler</w:t>
       </w:r>
@@ -3670,69 +3521,25 @@
     </w:p>
     <w:p>
       <w:r>
-        <w:t xml:space="preserve">Der Scheduler wird über eine ISR periodisch aufgerufen. Der Scheduler besitzt mehrere Jobs. Jeder Job hat einen Divisor und eine </w:t>
-      </w:r>
-      <w:proofErr w:type="spellStart"/>
-      <w:r>
-        <w:t>Bitmaske</w:t>
-      </w:r>
-      <w:proofErr w:type="spellEnd"/>
-      <w:r>
-        <w:t xml:space="preserve">. Der Divisor hat die Funktion, den Job nicht </w:t>
+        <w:t xml:space="preserve">Der Scheduler wird über eine ISR periodisch aufgerufen. Der Scheduler besitzt mehrere Jobs. Jeder Job hat einen Divisor und eine Bitmaske. Der Divisor hat die Funktion, den Job nicht </w:t>
       </w:r>
       <w:r>
         <w:t>jedes Mal</w:t>
       </w:r>
       <w:r>
-        <w:t xml:space="preserve"> zu berücksichtigen, sondern nur jedes n-</w:t>
-      </w:r>
-      <w:proofErr w:type="spellStart"/>
-      <w:r>
-        <w:t>te</w:t>
-      </w:r>
-      <w:proofErr w:type="spellEnd"/>
-      <w:r>
-        <w:t xml:space="preserve"> </w:t>
+        <w:t xml:space="preserve"> zu berücksichtigen, sondern nur jedes n-te </w:t>
       </w:r>
       <w:r>
         <w:t>Mal</w:t>
       </w:r>
       <w:r>
-        <w:t xml:space="preserve">. Damit werden auch </w:t>
-      </w:r>
-      <w:proofErr w:type="spellStart"/>
-      <w:r>
-        <w:t>grössere</w:t>
-      </w:r>
-      <w:proofErr w:type="spellEnd"/>
-      <w:r>
-        <w:t xml:space="preserve"> Intervalle möglich. Wird der Job berücksichtigt, entscheidet das Bit an der Stelle n in der </w:t>
-      </w:r>
-      <w:proofErr w:type="spellStart"/>
-      <w:r>
-        <w:t>Bitmaske</w:t>
-      </w:r>
-      <w:proofErr w:type="spellEnd"/>
-      <w:r>
-        <w:t xml:space="preserve"> darüber, ob der Job tatsächlich ausgeführt wird oder nicht. Beim nächsten </w:t>
-      </w:r>
-      <w:proofErr w:type="spellStart"/>
-      <w:proofErr w:type="gramStart"/>
-      <w:r>
-        <w:t>mal</w:t>
-      </w:r>
-      <w:proofErr w:type="spellEnd"/>
-      <w:proofErr w:type="gramEnd"/>
-      <w:r>
-        <w:t xml:space="preserve"> entscheidet dann das Bit an der Stelle n+1 etc. Die </w:t>
-      </w:r>
-      <w:proofErr w:type="spellStart"/>
-      <w:r>
-        <w:t>Bitmaske</w:t>
-      </w:r>
-      <w:proofErr w:type="spellEnd"/>
-      <w:r>
-        <w:t xml:space="preserve"> ist ein Mittel, um sicherzustellen, dass zeitintensive Jobs nie direkt nach einem anderen zeitintensiven Jobs ausgeführt werden: Indem sie den identischen Divisor haben (oder ein ganzzahliges Mehrfaches des anderen Divisors) und im Bitmuster keine </w:t>
+        <w:t xml:space="preserve">. Damit werden auch grössere Intervalle möglich. Wird der Job berücksichtigt, entscheidet das Bit an der Stelle n in der Bitmaske darüber, ob der Job tatsächlich ausgeführt wird oder nicht. Beim nächsten </w:t>
+      </w:r>
+      <w:r>
+        <w:t>Mal</w:t>
+      </w:r>
+      <w:r>
+        <w:t xml:space="preserve"> entscheidet dann das Bit an der Stelle n+1 etc. Die Bitmaske ist ein Mittel, um sicherzustellen, dass zeitintensive Jobs nie direkt nach einem anderen zeitintensiven Jobs ausgeführt werden: Indem sie den identischen Divisor haben (oder ein ganzzahliges Mehrfaches des anderen Divisors) und im Bitmuster keine </w:t>
       </w:r>
       <w:r>
         <w:t>E</w:t>
@@ -3746,7 +3553,7 @@
       <w:pPr>
         <w:pStyle w:val="berschrift3"/>
       </w:pPr>
-      <w:bookmarkStart w:id="13" w:name="_Toc503535068"/>
+      <w:bookmarkStart w:id="13" w:name="_Toc503537427"/>
       <w:r>
         <w:t>Sensor Vorverarbeitung</w:t>
       </w:r>
@@ -3774,7 +3581,7 @@
       <w:pPr>
         <w:pStyle w:val="berschrift3"/>
       </w:pPr>
-      <w:bookmarkStart w:id="14" w:name="_Toc503535069"/>
+      <w:bookmarkStart w:id="14" w:name="_Toc503537428"/>
       <w:r>
         <w:t>Datenanalyse</w:t>
       </w:r>
@@ -3782,15 +3589,7 @@
     </w:p>
     <w:p>
       <w:r>
-        <w:t xml:space="preserve">Die Datenanalyse benötigt Daten aus einer eher </w:t>
-      </w:r>
-      <w:proofErr w:type="spellStart"/>
-      <w:r>
-        <w:t>grösseren</w:t>
-      </w:r>
-      <w:proofErr w:type="spellEnd"/>
-      <w:r>
-        <w:t xml:space="preserve"> Periode, bspw. 1 Sekunde.</w:t>
+        <w:t>Die Datenanalyse benötigt Daten aus einer eher grösseren Periode, bspw. 1 Sekunde.</w:t>
       </w:r>
       <w:r>
         <w:t xml:space="preserve"> </w:t>
@@ -3798,40 +3597,26 @@
       <w:r>
         <w:t>Aus den geglätteten Samples wird die Grundfrequenz und Amplitude (</w:t>
       </w:r>
-      <w:proofErr w:type="spellStart"/>
-      <w:r>
-        <w:t>peak</w:t>
-      </w:r>
-      <w:proofErr w:type="spellEnd"/>
-      <w:r>
-        <w:t xml:space="preserve"> </w:t>
-      </w:r>
-      <w:proofErr w:type="spellStart"/>
-      <w:r>
-        <w:t>to</w:t>
-      </w:r>
-      <w:proofErr w:type="spellEnd"/>
-      <w:r>
-        <w:t xml:space="preserve"> </w:t>
-      </w:r>
-      <w:proofErr w:type="spellStart"/>
-      <w:r>
-        <w:t>peak</w:t>
-      </w:r>
-      <w:proofErr w:type="spellEnd"/>
+      <w:r>
+        <w:t>Peak</w:t>
+      </w:r>
+      <w:r>
+        <w:t xml:space="preserve"> to </w:t>
+      </w:r>
+      <w:r>
+        <w:t>Peak</w:t>
+      </w:r>
       <w:r>
         <w:t xml:space="preserve">) bestimmt. Die Amplitude entspricht der Differenz des minimalen zum maximalen </w:t>
       </w:r>
     </w:p>
     <w:p>
-      <w:proofErr w:type="spellStart"/>
       <w:r>
         <w:t>F</w:t>
       </w:r>
       <w:r>
-        <w:t>ft</w:t>
-      </w:r>
-      <w:proofErr w:type="spellEnd"/>
+        <w:t>FT</w:t>
+      </w:r>
       <w:r>
         <w:t xml:space="preserve"> funktionierte nach </w:t>
       </w:r>
@@ -3894,15 +3679,7 @@
     </w:p>
     <w:p>
       <w:r>
-        <w:t>6. Umrechnen in eine Frequenz "</w:t>
-      </w:r>
-      <w:proofErr w:type="spellStart"/>
-      <w:r>
-        <w:t>rawfrequency</w:t>
-      </w:r>
-      <w:proofErr w:type="spellEnd"/>
-      <w:r>
-        <w:t xml:space="preserve">" (ist aktuell die Periodendauer einer Halbwelle in Anzahl </w:t>
+        <w:t xml:space="preserve">6. Umrechnen in eine Frequenz "rawfrequency" (ist aktuell die Periodendauer einer Halbwelle in Anzahl </w:t>
       </w:r>
       <w:r>
         <w:t>S</w:t>
@@ -3924,22 +3701,14 @@
     </w:p>
     <w:p>
       <w:r>
-        <w:t xml:space="preserve">8. Es erfolgt eine </w:t>
-      </w:r>
-      <w:proofErr w:type="spellStart"/>
-      <w:r>
-        <w:t>Lowpassfilterung</w:t>
-      </w:r>
-      <w:proofErr w:type="spellEnd"/>
-      <w:r>
-        <w:t xml:space="preserve"> der Frequenz.</w:t>
+        <w:t>8. Es erfolgt eine Lowpassfilterung der Frequenz.</w:t>
       </w:r>
     </w:p>
     <w:p>
       <w:pPr>
         <w:pStyle w:val="berschrift3"/>
       </w:pPr>
-      <w:bookmarkStart w:id="15" w:name="_Toc503535070"/>
+      <w:bookmarkStart w:id="15" w:name="_Toc503537429"/>
       <w:r>
         <w:t>LED-update</w:t>
       </w:r>
@@ -3947,34 +3716,16 @@
     </w:p>
     <w:p>
       <w:r>
-        <w:t xml:space="preserve">Die RGB-LED wird mit Hilfe der </w:t>
-      </w:r>
-      <w:proofErr w:type="spellStart"/>
-      <w:r>
-        <w:t>Adafruit</w:t>
-      </w:r>
-      <w:proofErr w:type="spellEnd"/>
-      <w:r>
-        <w:t xml:space="preserve"> Neopixel-</w:t>
-      </w:r>
-      <w:proofErr w:type="spellStart"/>
-      <w:r>
-        <w:t>Libary</w:t>
-      </w:r>
-      <w:proofErr w:type="spellEnd"/>
-      <w:r>
-        <w:t xml:space="preserve"> angesteuert. Wir gehen von einem </w:t>
-      </w:r>
-      <w:r>
-        <w:t xml:space="preserve">Dreiecksinus der gegebenen Frequenz aus. In einem ersten Schritt wird davon die Steigung berechnet. Danach mit der Aufrufrate die Intensität berechnet, welche </w:t>
-      </w:r>
-      <w:proofErr w:type="spellStart"/>
-      <w:r>
-        <w:t>anschliessend</w:t>
-      </w:r>
-      <w:proofErr w:type="spellEnd"/>
-      <w:r>
-        <w:t xml:space="preserve"> auf die RGB-LED ausgegeben wird. Da dieser </w:t>
+        <w:t>Die RGB-LED wird mit Hilfe der Adafruit Neopixel-Lib</w:t>
+      </w:r>
+      <w:r>
+        <w:t>r</w:t>
+      </w:r>
+      <w:r>
+        <w:t xml:space="preserve">ary angesteuert. Wir gehen von einem </w:t>
+      </w:r>
+      <w:r>
+        <w:t xml:space="preserve">Dreiecksinus der gegebenen Frequenz aus. In einem ersten Schritt wird davon die Steigung berechnet. Danach mit der Aufrufrate die Intensität berechnet, welche anschliessend auf die RGB-LED ausgegeben wird. Da dieser </w:t>
       </w:r>
       <w:r>
         <w:t>A</w:t>
@@ -3988,12 +3739,13 @@
       <w:pPr>
         <w:pStyle w:val="berschrift2"/>
       </w:pPr>
-      <w:bookmarkStart w:id="16" w:name="_Toc503535071"/>
+      <w:bookmarkStart w:id="16" w:name="_Toc503537430"/>
       <w:r>
         <w:t>MODULHIERARCHIE</w:t>
       </w:r>
       <w:bookmarkEnd w:id="16"/>
     </w:p>
+    <w:p/>
     <w:p>
       <w:pPr>
         <w:keepNext/>
@@ -4003,10 +3755,10 @@
           <w:noProof/>
         </w:rPr>
         <w:drawing>
-          <wp:inline distT="0" distB="0" distL="0" distR="0" wp14:anchorId="0A515EBD" wp14:editId="6EAC3473">
-            <wp:extent cx="5753100" cy="3324225"/>
-            <wp:effectExtent l="0" t="0" r="0" b="9525"/>
-            <wp:docPr id="2" name="Grafik 2"/>
+          <wp:inline distT="0" distB="0" distL="0" distR="0">
+            <wp:extent cx="5758180" cy="4071620"/>
+            <wp:effectExtent l="0" t="0" r="0" b="5080"/>
+            <wp:docPr id="5" name="Grafik 5"/>
             <wp:cNvGraphicFramePr>
               <a:graphicFrameLocks xmlns:a="http://schemas.openxmlformats.org/drawingml/2006/main" noChangeAspect="1"/>
             </wp:cNvGraphicFramePr>
@@ -4014,7 +3766,7 @@
               <a:graphicData uri="http://schemas.openxmlformats.org/drawingml/2006/picture">
                 <pic:pic xmlns:pic="http://schemas.openxmlformats.org/drawingml/2006/picture">
                   <pic:nvPicPr>
-                    <pic:cNvPr id="0" name="Picture 10"/>
+                    <pic:cNvPr id="0" name="Picture 13"/>
                     <pic:cNvPicPr>
                       <a:picLocks noChangeAspect="1" noChangeArrowheads="1"/>
                     </pic:cNvPicPr>
@@ -4035,7 +3787,7 @@
                   <pic:spPr bwMode="auto">
                     <a:xfrm>
                       <a:off x="0" y="0"/>
-                      <a:ext cx="5753100" cy="3324225"/>
+                      <a:ext cx="5758180" cy="4071620"/>
                     </a:xfrm>
                     <a:prstGeom prst="rect">
                       <a:avLst/>
@@ -4074,28 +3826,15 @@
     <w:p/>
     <w:p>
       <w:pPr>
-        <w:rPr>
-          <w:rFonts w:asciiTheme="majorHAnsi" w:eastAsiaTheme="majorEastAsia" w:hAnsiTheme="majorHAnsi" w:cstheme="majorBidi"/>
-          <w:color w:val="2F5496" w:themeColor="accent1" w:themeShade="BF"/>
-          <w:sz w:val="26"/>
-          <w:szCs w:val="26"/>
-        </w:rPr>
-      </w:pPr>
-      <w:r>
-        <w:br w:type="page"/>
-      </w:r>
-    </w:p>
-    <w:p>
-      <w:pPr>
         <w:pStyle w:val="berschrift2"/>
       </w:pPr>
-      <w:bookmarkStart w:id="17" w:name="_Hlk503424845"/>
-      <w:bookmarkStart w:id="18" w:name="_Toc503535072"/>
+      <w:bookmarkStart w:id="17" w:name="_Toc503537431"/>
+      <w:bookmarkStart w:id="18" w:name="_Hlk503424845"/>
       <w:r>
         <w:lastRenderedPageBreak/>
         <w:t>SCHNITTSTELLENDEFINITIONEN</w:t>
       </w:r>
-      <w:bookmarkEnd w:id="18"/>
+      <w:bookmarkEnd w:id="17"/>
       <w:r>
         <w:t xml:space="preserve"> </w:t>
       </w:r>
@@ -4104,7 +3843,7 @@
       <w:pPr>
         <w:pStyle w:val="berschrift3"/>
       </w:pPr>
-      <w:bookmarkStart w:id="19" w:name="_Toc503535073"/>
+      <w:bookmarkStart w:id="19" w:name="_Toc503537432"/>
       <w:r>
         <w:t xml:space="preserve">Modul </w:t>
       </w:r>
@@ -4132,13 +3871,8 @@
             <w:tcW w:w="4531" w:type="dxa"/>
           </w:tcPr>
           <w:p>
-            <w:proofErr w:type="gramStart"/>
-            <w:r>
-              <w:t>Job(</w:t>
-            </w:r>
-            <w:proofErr w:type="gramEnd"/>
-            <w:r>
-              <w:t>);</w:t>
+            <w:r>
+              <w:t>Job();</w:t>
             </w:r>
           </w:p>
         </w:tc>
@@ -4159,39 +3893,8 @@
             <w:tcW w:w="4531" w:type="dxa"/>
           </w:tcPr>
           <w:p>
-            <w:proofErr w:type="spellStart"/>
-            <w:r>
-              <w:t>bool</w:t>
-            </w:r>
-            <w:proofErr w:type="spellEnd"/>
-            <w:r>
-              <w:t xml:space="preserve"> </w:t>
-            </w:r>
-            <w:proofErr w:type="spellStart"/>
-            <w:proofErr w:type="gramStart"/>
-            <w:r>
-              <w:t>now</w:t>
-            </w:r>
-            <w:proofErr w:type="spellEnd"/>
-            <w:r>
-              <w:t>(</w:t>
-            </w:r>
-            <w:proofErr w:type="spellStart"/>
-            <w:proofErr w:type="gramEnd"/>
-            <w:r>
-              <w:t>int</w:t>
-            </w:r>
-            <w:proofErr w:type="spellEnd"/>
-            <w:r>
-              <w:t xml:space="preserve"> </w:t>
-            </w:r>
-            <w:proofErr w:type="spellStart"/>
-            <w:r>
-              <w:t>cycleCounter</w:t>
-            </w:r>
-            <w:proofErr w:type="spellEnd"/>
-            <w:r>
-              <w:t>);</w:t>
+            <w:r>
+              <w:t>bool now(int cycleCounter);</w:t>
             </w:r>
           </w:p>
         </w:tc>
@@ -4208,26 +3911,8 @@
             <w:tcW w:w="4531" w:type="dxa"/>
           </w:tcPr>
           <w:p>
-            <w:proofErr w:type="spellStart"/>
-            <w:r>
-              <w:t>void</w:t>
-            </w:r>
-            <w:proofErr w:type="spellEnd"/>
-            <w:r>
-              <w:t xml:space="preserve"> </w:t>
-            </w:r>
-            <w:proofErr w:type="spellStart"/>
-            <w:proofErr w:type="gramStart"/>
-            <w:r>
-              <w:t>stop</w:t>
-            </w:r>
-            <w:proofErr w:type="spellEnd"/>
-            <w:r>
-              <w:t>(</w:t>
-            </w:r>
-            <w:proofErr w:type="gramEnd"/>
-            <w:r>
-              <w:t>);</w:t>
+            <w:r>
+              <w:t>void stop();</w:t>
             </w:r>
           </w:p>
         </w:tc>
@@ -4248,26 +3933,8 @@
             <w:tcW w:w="4531" w:type="dxa"/>
           </w:tcPr>
           <w:p>
-            <w:proofErr w:type="spellStart"/>
-            <w:r>
-              <w:t>void</w:t>
-            </w:r>
-            <w:proofErr w:type="spellEnd"/>
-            <w:r>
-              <w:t xml:space="preserve"> </w:t>
-            </w:r>
-            <w:proofErr w:type="spellStart"/>
-            <w:proofErr w:type="gramStart"/>
-            <w:r>
-              <w:t>start</w:t>
-            </w:r>
-            <w:proofErr w:type="spellEnd"/>
-            <w:r>
-              <w:t>(</w:t>
-            </w:r>
-            <w:proofErr w:type="gramEnd"/>
-            <w:r>
-              <w:t>);</w:t>
+            <w:r>
+              <w:t>void start();</w:t>
             </w:r>
           </w:p>
         </w:tc>
@@ -4288,55 +3955,8 @@
             <w:tcW w:w="4531" w:type="dxa"/>
           </w:tcPr>
           <w:p>
-            <w:proofErr w:type="spellStart"/>
-            <w:r>
-              <w:t>void</w:t>
-            </w:r>
-            <w:proofErr w:type="spellEnd"/>
-            <w:r>
-              <w:t xml:space="preserve"> </w:t>
-            </w:r>
-            <w:proofErr w:type="spellStart"/>
-            <w:proofErr w:type="gramStart"/>
-            <w:r>
-              <w:t>init</w:t>
-            </w:r>
-            <w:proofErr w:type="spellEnd"/>
-            <w:r>
-              <w:t>(</w:t>
-            </w:r>
-            <w:proofErr w:type="spellStart"/>
-            <w:proofErr w:type="gramEnd"/>
-            <w:r>
-              <w:t>int</w:t>
-            </w:r>
-            <w:proofErr w:type="spellEnd"/>
-            <w:r>
-              <w:t xml:space="preserve"> </w:t>
-            </w:r>
-            <w:proofErr w:type="spellStart"/>
-            <w:r>
-              <w:t>cycleConfigPattern</w:t>
-            </w:r>
-            <w:proofErr w:type="spellEnd"/>
-            <w:r>
-              <w:t xml:space="preserve">, </w:t>
-            </w:r>
-            <w:proofErr w:type="spellStart"/>
-            <w:r>
-              <w:t>int</w:t>
-            </w:r>
-            <w:proofErr w:type="spellEnd"/>
-            <w:r>
-              <w:t xml:space="preserve"> </w:t>
-            </w:r>
-            <w:proofErr w:type="spellStart"/>
-            <w:r>
-              <w:t>divider,void</w:t>
-            </w:r>
-            <w:proofErr w:type="spellEnd"/>
-            <w:r>
-              <w:t xml:space="preserve"> (*exe)());</w:t>
+            <w:r>
+              <w:t>void init(int cycleConfigPattern, int divider,void (*exe)());</w:t>
             </w:r>
           </w:p>
         </w:tc>
@@ -4357,21 +3977,8 @@
             <w:tcW w:w="4531" w:type="dxa"/>
           </w:tcPr>
           <w:p>
-            <w:proofErr w:type="spellStart"/>
-            <w:r>
-              <w:t>void</w:t>
-            </w:r>
-            <w:proofErr w:type="spellEnd"/>
-            <w:r>
-              <w:t xml:space="preserve"> (*</w:t>
-            </w:r>
-            <w:proofErr w:type="gramStart"/>
-            <w:r>
-              <w:t>exe)(</w:t>
-            </w:r>
-            <w:proofErr w:type="gramEnd"/>
-            <w:r>
-              <w:t>);</w:t>
+            <w:r>
+              <w:t>void (*exe)();</w:t>
             </w:r>
           </w:p>
         </w:tc>
@@ -4388,16 +3995,11 @@
       <w:pPr>
         <w:pStyle w:val="berschrift3"/>
       </w:pPr>
-      <w:bookmarkStart w:id="20" w:name="_Toc503535074"/>
-      <w:r>
-        <w:t xml:space="preserve">Modul </w:t>
-      </w:r>
-      <w:proofErr w:type="spellStart"/>
-      <w:r>
-        <w:t>JobController</w:t>
+      <w:bookmarkStart w:id="20" w:name="_Toc503537433"/>
+      <w:r>
+        <w:t>Modul JobController</w:t>
       </w:r>
       <w:bookmarkEnd w:id="20"/>
-      <w:proofErr w:type="spellEnd"/>
     </w:p>
     <w:tbl>
       <w:tblPr>
@@ -4415,18 +4017,8 @@
             <w:tcW w:w="4531" w:type="dxa"/>
           </w:tcPr>
           <w:p>
-            <w:proofErr w:type="spellStart"/>
-            <w:proofErr w:type="gramStart"/>
-            <w:r>
-              <w:t>JobController</w:t>
-            </w:r>
-            <w:proofErr w:type="spellEnd"/>
-            <w:r>
-              <w:t>(</w:t>
-            </w:r>
-            <w:proofErr w:type="gramEnd"/>
-            <w:r>
-              <w:t>);</w:t>
+            <w:r>
+              <w:t>JobController();</w:t>
             </w:r>
           </w:p>
         </w:tc>
@@ -4443,21 +4035,8 @@
             <w:tcW w:w="4531" w:type="dxa"/>
           </w:tcPr>
           <w:p>
-            <w:proofErr w:type="spellStart"/>
-            <w:r>
-              <w:t>void</w:t>
-            </w:r>
-            <w:proofErr w:type="spellEnd"/>
-            <w:r>
-              <w:t xml:space="preserve"> </w:t>
-            </w:r>
-            <w:proofErr w:type="gramStart"/>
-            <w:r>
-              <w:t>check(</w:t>
-            </w:r>
-            <w:proofErr w:type="gramEnd"/>
-            <w:r>
-              <w:t xml:space="preserve">);  </w:t>
+            <w:r>
+              <w:t xml:space="preserve">void check();  </w:t>
             </w:r>
           </w:p>
         </w:tc>
@@ -4467,15 +4046,7 @@
           </w:tcPr>
           <w:p>
             <w:r>
-              <w:t xml:space="preserve">Wird in </w:t>
-            </w:r>
-            <w:proofErr w:type="spellStart"/>
-            <w:r>
-              <w:t>regelmässigen</w:t>
-            </w:r>
-            <w:proofErr w:type="spellEnd"/>
-            <w:r>
-              <w:t xml:space="preserve"> Abständen aufgerufen. </w:t>
+              <w:t xml:space="preserve">Wird in regelmässigen Abständen aufgerufen. </w:t>
             </w:r>
           </w:p>
         </w:tc>
@@ -4486,39 +4057,8 @@
             <w:tcW w:w="4531" w:type="dxa"/>
           </w:tcPr>
           <w:p>
-            <w:proofErr w:type="spellStart"/>
-            <w:r>
-              <w:t>void</w:t>
-            </w:r>
-            <w:proofErr w:type="spellEnd"/>
-            <w:r>
-              <w:t xml:space="preserve"> </w:t>
-            </w:r>
-            <w:proofErr w:type="spellStart"/>
-            <w:proofErr w:type="gramStart"/>
-            <w:r>
-              <w:t>stopjob</w:t>
-            </w:r>
-            <w:proofErr w:type="spellEnd"/>
-            <w:r>
-              <w:t>(</w:t>
-            </w:r>
-            <w:proofErr w:type="spellStart"/>
-            <w:proofErr w:type="gramEnd"/>
-            <w:r>
-              <w:t>int</w:t>
-            </w:r>
-            <w:proofErr w:type="spellEnd"/>
-            <w:r>
-              <w:t xml:space="preserve"> </w:t>
-            </w:r>
-            <w:proofErr w:type="spellStart"/>
-            <w:r>
-              <w:t>jobnr</w:t>
-            </w:r>
-            <w:proofErr w:type="spellEnd"/>
-            <w:r>
-              <w:t>);</w:t>
+            <w:r>
+              <w:t>void stopjob(int jobnr);</w:t>
             </w:r>
           </w:p>
         </w:tc>
@@ -4539,39 +4079,8 @@
             <w:tcW w:w="4531" w:type="dxa"/>
           </w:tcPr>
           <w:p>
-            <w:proofErr w:type="spellStart"/>
-            <w:r>
-              <w:t>void</w:t>
-            </w:r>
-            <w:proofErr w:type="spellEnd"/>
-            <w:r>
-              <w:t xml:space="preserve"> </w:t>
-            </w:r>
-            <w:proofErr w:type="spellStart"/>
-            <w:proofErr w:type="gramStart"/>
-            <w:r>
-              <w:t>startjob</w:t>
-            </w:r>
-            <w:proofErr w:type="spellEnd"/>
-            <w:r>
-              <w:t>(</w:t>
-            </w:r>
-            <w:proofErr w:type="spellStart"/>
-            <w:proofErr w:type="gramEnd"/>
-            <w:r>
-              <w:t>int</w:t>
-            </w:r>
-            <w:proofErr w:type="spellEnd"/>
-            <w:r>
-              <w:t xml:space="preserve"> </w:t>
-            </w:r>
-            <w:proofErr w:type="spellStart"/>
-            <w:r>
-              <w:t>jobnr</w:t>
-            </w:r>
-            <w:proofErr w:type="spellEnd"/>
-            <w:r>
-              <w:t>);</w:t>
+            <w:r>
+              <w:t>void startjob(int jobnr);</w:t>
             </w:r>
           </w:p>
         </w:tc>
@@ -4592,26 +4101,8 @@
             <w:tcW w:w="4531" w:type="dxa"/>
           </w:tcPr>
           <w:p>
-            <w:proofErr w:type="spellStart"/>
-            <w:r>
-              <w:t>void</w:t>
-            </w:r>
-            <w:proofErr w:type="spellEnd"/>
-            <w:r>
-              <w:t xml:space="preserve"> </w:t>
-            </w:r>
-            <w:proofErr w:type="spellStart"/>
-            <w:proofErr w:type="gramStart"/>
-            <w:r>
-              <w:t>enable</w:t>
-            </w:r>
-            <w:proofErr w:type="spellEnd"/>
-            <w:r>
-              <w:t>(</w:t>
-            </w:r>
-            <w:proofErr w:type="gramEnd"/>
-            <w:r>
-              <w:t>);</w:t>
+            <w:r>
+              <w:t>void enable();</w:t>
             </w:r>
           </w:p>
         </w:tc>
@@ -4621,15 +4112,7 @@
           </w:tcPr>
           <w:p>
             <w:r>
-              <w:t xml:space="preserve">Der </w:t>
-            </w:r>
-            <w:proofErr w:type="spellStart"/>
-            <w:r>
-              <w:t>JobController</w:t>
-            </w:r>
-            <w:proofErr w:type="spellEnd"/>
-            <w:r>
-              <w:t xml:space="preserve"> als Ganzes wird aktiviert.</w:t>
+              <w:t>Der JobController als Ganzes wird aktiviert.</w:t>
             </w:r>
           </w:p>
         </w:tc>
@@ -4640,26 +4123,8 @@
             <w:tcW w:w="4531" w:type="dxa"/>
           </w:tcPr>
           <w:p>
-            <w:proofErr w:type="spellStart"/>
-            <w:r>
-              <w:t>void</w:t>
-            </w:r>
-            <w:proofErr w:type="spellEnd"/>
-            <w:r>
-              <w:t xml:space="preserve"> </w:t>
-            </w:r>
-            <w:proofErr w:type="spellStart"/>
-            <w:proofErr w:type="gramStart"/>
-            <w:r>
-              <w:t>disable</w:t>
-            </w:r>
-            <w:proofErr w:type="spellEnd"/>
-            <w:r>
-              <w:t>(</w:t>
-            </w:r>
-            <w:proofErr w:type="gramEnd"/>
-            <w:r>
-              <w:t>);</w:t>
+            <w:r>
+              <w:t>void disable();</w:t>
             </w:r>
           </w:p>
         </w:tc>
@@ -4669,26 +4134,13 @@
           </w:tcPr>
           <w:p>
             <w:r>
-              <w:t xml:space="preserve">Der </w:t>
-            </w:r>
-            <w:proofErr w:type="spellStart"/>
-            <w:r>
-              <w:t>JobController</w:t>
-            </w:r>
-            <w:proofErr w:type="spellEnd"/>
-            <w:r>
-              <w:t xml:space="preserve"> als Ganzes wird </w:t>
-            </w:r>
-            <w:proofErr w:type="spellStart"/>
+              <w:t xml:space="preserve">Der JobController als Ganzes wird </w:t>
+            </w:r>
             <w:r>
               <w:t>de</w:t>
             </w:r>
             <w:r>
-              <w:t>ktiviert</w:t>
-            </w:r>
-            <w:proofErr w:type="spellEnd"/>
-            <w:r>
-              <w:t>.</w:t>
+              <w:t>ktiviert.</w:t>
             </w:r>
           </w:p>
         </w:tc>
@@ -4699,79 +4151,8 @@
             <w:tcW w:w="4531" w:type="dxa"/>
           </w:tcPr>
           <w:p>
-            <w:proofErr w:type="spellStart"/>
-            <w:r>
-              <w:t>void</w:t>
-            </w:r>
-            <w:proofErr w:type="spellEnd"/>
-            <w:r>
-              <w:t xml:space="preserve"> </w:t>
-            </w:r>
-            <w:proofErr w:type="spellStart"/>
-            <w:proofErr w:type="gramStart"/>
-            <w:r>
-              <w:t>init</w:t>
-            </w:r>
-            <w:proofErr w:type="spellEnd"/>
-            <w:r>
-              <w:t>(</w:t>
-            </w:r>
-            <w:proofErr w:type="spellStart"/>
-            <w:proofErr w:type="gramEnd"/>
-            <w:r>
-              <w:t>int</w:t>
-            </w:r>
-            <w:proofErr w:type="spellEnd"/>
-            <w:r>
-              <w:t xml:space="preserve"> </w:t>
-            </w:r>
-            <w:proofErr w:type="spellStart"/>
-            <w:r>
-              <w:t>jobnr</w:t>
-            </w:r>
-            <w:proofErr w:type="spellEnd"/>
-            <w:r>
-              <w:t xml:space="preserve">, </w:t>
-            </w:r>
-            <w:proofErr w:type="spellStart"/>
-            <w:r>
-              <w:t>int</w:t>
-            </w:r>
-            <w:proofErr w:type="spellEnd"/>
-            <w:r>
-              <w:t xml:space="preserve"> </w:t>
-            </w:r>
-            <w:proofErr w:type="spellStart"/>
-            <w:r>
-              <w:t>cycleConfigPattern</w:t>
-            </w:r>
-            <w:proofErr w:type="spellEnd"/>
-            <w:r>
-              <w:t xml:space="preserve">, </w:t>
-            </w:r>
-            <w:proofErr w:type="spellStart"/>
-            <w:r>
-              <w:t>int</w:t>
-            </w:r>
-            <w:proofErr w:type="spellEnd"/>
-            <w:r>
-              <w:t xml:space="preserve"> </w:t>
-            </w:r>
-            <w:proofErr w:type="spellStart"/>
-            <w:r>
-              <w:t>divider</w:t>
-            </w:r>
-            <w:proofErr w:type="spellEnd"/>
-            <w:r>
-              <w:t xml:space="preserve">, </w:t>
-            </w:r>
-            <w:proofErr w:type="spellStart"/>
-            <w:r>
-              <w:t>void</w:t>
-            </w:r>
-            <w:proofErr w:type="spellEnd"/>
-            <w:r>
-              <w:t xml:space="preserve"> (*exe)());</w:t>
+            <w:r>
+              <w:t>void init(int jobnr, int cycleConfigPattern, int divider, void (*exe)());</w:t>
             </w:r>
           </w:p>
         </w:tc>
@@ -4792,16 +4173,11 @@
       <w:pPr>
         <w:pStyle w:val="berschrift3"/>
       </w:pPr>
-      <w:bookmarkStart w:id="21" w:name="_Toc503535075"/>
-      <w:r>
-        <w:t xml:space="preserve">Modul </w:t>
-      </w:r>
-      <w:proofErr w:type="spellStart"/>
-      <w:r>
-        <w:t>Lightsensor</w:t>
+      <w:bookmarkStart w:id="21" w:name="_Toc503537434"/>
+      <w:r>
+        <w:t>Modul Lightsensor</w:t>
       </w:r>
       <w:bookmarkEnd w:id="21"/>
-      <w:proofErr w:type="spellEnd"/>
     </w:p>
     <w:tbl>
       <w:tblPr>
@@ -4819,18 +4195,8 @@
             <w:tcW w:w="4531" w:type="dxa"/>
           </w:tcPr>
           <w:p>
-            <w:proofErr w:type="spellStart"/>
-            <w:proofErr w:type="gramStart"/>
-            <w:r>
-              <w:t>Lightsensor</w:t>
-            </w:r>
-            <w:proofErr w:type="spellEnd"/>
-            <w:r>
-              <w:t>(</w:t>
-            </w:r>
-            <w:proofErr w:type="gramEnd"/>
-            <w:r>
-              <w:t>);</w:t>
+            <w:r>
+              <w:t>Lightsensor();</w:t>
             </w:r>
           </w:p>
         </w:tc>
@@ -4851,21 +4217,8 @@
             <w:tcW w:w="4531" w:type="dxa"/>
           </w:tcPr>
           <w:p>
-            <w:proofErr w:type="spellStart"/>
-            <w:r>
-              <w:t>void</w:t>
-            </w:r>
-            <w:proofErr w:type="spellEnd"/>
-            <w:r>
-              <w:t xml:space="preserve"> </w:t>
-            </w:r>
-            <w:proofErr w:type="gramStart"/>
-            <w:r>
-              <w:t>update(</w:t>
-            </w:r>
-            <w:proofErr w:type="gramEnd"/>
-            <w:r>
-              <w:t>);</w:t>
+            <w:r>
+              <w:t>void update();</w:t>
             </w:r>
           </w:p>
         </w:tc>
@@ -4890,15 +4243,7 @@
           </w:tcPr>
           <w:p>
             <w:r>
-              <w:t xml:space="preserve">uint8_t </w:t>
-            </w:r>
-            <w:proofErr w:type="spellStart"/>
-            <w:r>
-              <w:t>data</w:t>
-            </w:r>
-            <w:proofErr w:type="spellEnd"/>
-            <w:r>
-              <w:t>[LBUFFERSIZE];</w:t>
+              <w:t>uint8_t data[LBUFFERSIZE];</w:t>
             </w:r>
           </w:p>
         </w:tc>
@@ -4919,7 +4264,7 @@
       <w:pPr>
         <w:pStyle w:val="berschrift3"/>
       </w:pPr>
-      <w:bookmarkStart w:id="22" w:name="_Toc503535076"/>
+      <w:bookmarkStart w:id="22" w:name="_Toc503537435"/>
       <w:r>
         <w:t>Modul Audiotone</w:t>
       </w:r>
@@ -4942,15 +4287,7 @@
           </w:tcPr>
           <w:p>
             <w:r>
-              <w:t>Audiotone(</w:t>
-            </w:r>
-            <w:proofErr w:type="spellStart"/>
-            <w:r>
-              <w:t>void</w:t>
-            </w:r>
-            <w:proofErr w:type="spellEnd"/>
-            <w:r>
-              <w:t>);</w:t>
+              <w:t>Audiotone(void);</w:t>
             </w:r>
           </w:p>
         </w:tc>
@@ -4972,15 +4309,7 @@
           </w:tcPr>
           <w:p>
             <w:r>
-              <w:t>~Audiotone(</w:t>
-            </w:r>
-            <w:proofErr w:type="spellStart"/>
-            <w:r>
-              <w:t>void</w:t>
-            </w:r>
-            <w:proofErr w:type="spellEnd"/>
-            <w:r>
-              <w:t>);</w:t>
+              <w:t>~Audiotone(void);</w:t>
             </w:r>
           </w:p>
         </w:tc>
@@ -5001,29 +4330,8 @@
             <w:tcW w:w="4531" w:type="dxa"/>
           </w:tcPr>
           <w:p>
-            <w:proofErr w:type="spellStart"/>
-            <w:r>
-              <w:t>void</w:t>
-            </w:r>
-            <w:proofErr w:type="spellEnd"/>
-            <w:r>
-              <w:t xml:space="preserve"> </w:t>
-            </w:r>
-            <w:proofErr w:type="gramStart"/>
-            <w:r>
-              <w:t>update(</w:t>
-            </w:r>
-            <w:proofErr w:type="gramEnd"/>
-            <w:r>
-              <w:t xml:space="preserve">double </w:t>
-            </w:r>
-            <w:proofErr w:type="spellStart"/>
-            <w:r>
-              <w:t>lowfreq</w:t>
-            </w:r>
-            <w:proofErr w:type="spellEnd"/>
-            <w:r>
-              <w:t>);</w:t>
+            <w:r>
+              <w:t>void update(double lowfreq);</w:t>
             </w:r>
           </w:p>
         </w:tc>
@@ -5044,29 +4352,8 @@
             <w:tcW w:w="4531" w:type="dxa"/>
           </w:tcPr>
           <w:p>
-            <w:proofErr w:type="spellStart"/>
-            <w:r>
-              <w:t>void</w:t>
-            </w:r>
-            <w:proofErr w:type="spellEnd"/>
-            <w:r>
-              <w:t xml:space="preserve"> </w:t>
-            </w:r>
-            <w:proofErr w:type="spellStart"/>
-            <w:r>
-              <w:t>stop</w:t>
-            </w:r>
-            <w:proofErr w:type="spellEnd"/>
-            <w:r>
-              <w:t>(</w:t>
-            </w:r>
-            <w:proofErr w:type="spellStart"/>
-            <w:r>
-              <w:t>void</w:t>
-            </w:r>
-            <w:proofErr w:type="spellEnd"/>
-            <w:r>
-              <w:t>);</w:t>
+            <w:r>
+              <w:t>void stop(void);</w:t>
             </w:r>
           </w:p>
         </w:tc>
@@ -5091,7 +4378,7 @@
       <w:pPr>
         <w:pStyle w:val="berschrift3"/>
       </w:pPr>
-      <w:bookmarkStart w:id="23" w:name="_Toc503535077"/>
+      <w:bookmarkStart w:id="23" w:name="_Toc503537436"/>
       <w:r>
         <w:t>Modul Flank</w:t>
       </w:r>
@@ -5113,21 +4400,8 @@
             <w:tcW w:w="4531" w:type="dxa"/>
           </w:tcPr>
           <w:p>
-            <w:proofErr w:type="gramStart"/>
-            <w:r>
-              <w:t>Flank(</w:t>
-            </w:r>
-            <w:proofErr w:type="gramEnd"/>
-            <w:r>
-              <w:t xml:space="preserve">double </w:t>
-            </w:r>
-            <w:proofErr w:type="spellStart"/>
-            <w:r>
-              <w:t>samplefrequency</w:t>
-            </w:r>
-            <w:proofErr w:type="spellEnd"/>
-            <w:r>
-              <w:t>);</w:t>
+            <w:r>
+              <w:t>Flank(double samplefrequency);</w:t>
             </w:r>
           </w:p>
         </w:tc>
@@ -5149,23 +4423,7 @@
           </w:tcPr>
           <w:p>
             <w:r>
-              <w:t xml:space="preserve">double </w:t>
-            </w:r>
-            <w:proofErr w:type="spellStart"/>
-            <w:r>
-              <w:t>frequency</w:t>
-            </w:r>
-            <w:proofErr w:type="spellEnd"/>
-            <w:r>
-              <w:t>(</w:t>
-            </w:r>
-            <w:proofErr w:type="spellStart"/>
-            <w:r>
-              <w:t>void</w:t>
-            </w:r>
-            <w:proofErr w:type="spellEnd"/>
-            <w:r>
-              <w:t>);</w:t>
+              <w:t>double frequency(void);</w:t>
             </w:r>
           </w:p>
         </w:tc>
@@ -5187,23 +4445,7 @@
           </w:tcPr>
           <w:p>
             <w:r>
-              <w:t xml:space="preserve">double </w:t>
-            </w:r>
-            <w:proofErr w:type="spellStart"/>
-            <w:r>
-              <w:t>frequencyraw</w:t>
-            </w:r>
-            <w:proofErr w:type="spellEnd"/>
-            <w:r>
-              <w:t>(</w:t>
-            </w:r>
-            <w:proofErr w:type="spellStart"/>
-            <w:r>
-              <w:t>void</w:t>
-            </w:r>
-            <w:proofErr w:type="spellEnd"/>
-            <w:r>
-              <w:t>);</w:t>
+              <w:t>double frequencyraw(void);</w:t>
             </w:r>
           </w:p>
         </w:tc>
@@ -5224,34 +4466,8 @@
             <w:tcW w:w="4531" w:type="dxa"/>
           </w:tcPr>
           <w:p>
-            <w:proofErr w:type="spellStart"/>
-            <w:r>
-              <w:t>void</w:t>
-            </w:r>
-            <w:proofErr w:type="spellEnd"/>
-            <w:r>
-              <w:t xml:space="preserve"> </w:t>
-            </w:r>
-            <w:proofErr w:type="spellStart"/>
-            <w:proofErr w:type="gramStart"/>
-            <w:r>
-              <w:t>calculate</w:t>
-            </w:r>
-            <w:proofErr w:type="spellEnd"/>
-            <w:r>
-              <w:t>(</w:t>
-            </w:r>
-            <w:proofErr w:type="gramEnd"/>
-            <w:r>
-              <w:t xml:space="preserve">int8_t * </w:t>
-            </w:r>
-            <w:proofErr w:type="spellStart"/>
-            <w:r>
-              <w:t>vdat</w:t>
-            </w:r>
-            <w:proofErr w:type="spellEnd"/>
-            <w:r>
-              <w:t>);</w:t>
+            <w:r>
+              <w:t>void calculate(int8_t * vdat);</w:t>
             </w:r>
           </w:p>
         </w:tc>
@@ -5272,42 +4488,8 @@
             <w:tcW w:w="4531" w:type="dxa"/>
           </w:tcPr>
           <w:p>
-            <w:proofErr w:type="spellStart"/>
-            <w:r>
-              <w:t>void</w:t>
-            </w:r>
-            <w:proofErr w:type="spellEnd"/>
-            <w:r>
-              <w:t xml:space="preserve"> </w:t>
-            </w:r>
-            <w:proofErr w:type="spellStart"/>
-            <w:proofErr w:type="gramStart"/>
-            <w:r>
-              <w:t>printArray</w:t>
-            </w:r>
-            <w:proofErr w:type="spellEnd"/>
-            <w:r>
-              <w:t>(</w:t>
-            </w:r>
-            <w:proofErr w:type="gramEnd"/>
-            <w:r>
-              <w:t xml:space="preserve">int8_t * v, </w:t>
-            </w:r>
-            <w:proofErr w:type="spellStart"/>
-            <w:r>
-              <w:t>char</w:t>
-            </w:r>
-            <w:proofErr w:type="spellEnd"/>
-            <w:r>
-              <w:t xml:space="preserve"> * title, uint8_t </w:t>
-            </w:r>
-            <w:proofErr w:type="spellStart"/>
-            <w:r>
-              <w:t>len</w:t>
-            </w:r>
-            <w:proofErr w:type="spellEnd"/>
-            <w:r>
-              <w:t>);</w:t>
+            <w:r>
+              <w:t>void printArray(int8_t * v, char * title, uint8_t len);</w:t>
             </w:r>
           </w:p>
         </w:tc>
@@ -5328,26 +4510,8 @@
             <w:tcW w:w="4531" w:type="dxa"/>
           </w:tcPr>
           <w:p>
-            <w:proofErr w:type="spellStart"/>
-            <w:r>
-              <w:t>void</w:t>
-            </w:r>
-            <w:proofErr w:type="spellEnd"/>
-            <w:r>
-              <w:t xml:space="preserve"> </w:t>
-            </w:r>
-            <w:proofErr w:type="spellStart"/>
-            <w:proofErr w:type="gramStart"/>
-            <w:r>
-              <w:t>printTn</w:t>
-            </w:r>
-            <w:proofErr w:type="spellEnd"/>
-            <w:r>
-              <w:t>(</w:t>
-            </w:r>
-            <w:proofErr w:type="gramEnd"/>
-            <w:r>
-              <w:t>);</w:t>
+            <w:r>
+              <w:t>void printTn();</w:t>
             </w:r>
           </w:p>
         </w:tc>
@@ -5369,16 +4533,11 @@
       <w:pPr>
         <w:pStyle w:val="berschrift3"/>
       </w:pPr>
-      <w:bookmarkStart w:id="24" w:name="_Toc503535078"/>
-      <w:r>
-        <w:t xml:space="preserve">Modul </w:t>
-      </w:r>
-      <w:proofErr w:type="spellStart"/>
-      <w:r>
-        <w:t>Keypoll</w:t>
+      <w:bookmarkStart w:id="24" w:name="_Toc503537437"/>
+      <w:r>
+        <w:t>Modul Keypoll</w:t>
       </w:r>
       <w:bookmarkEnd w:id="24"/>
-      <w:proofErr w:type="spellEnd"/>
     </w:p>
     <w:tbl>
       <w:tblPr>
@@ -5396,26 +4555,8 @@
             <w:tcW w:w="4531" w:type="dxa"/>
           </w:tcPr>
           <w:p>
-            <w:proofErr w:type="spellStart"/>
-            <w:r>
-              <w:t>int</w:t>
-            </w:r>
-            <w:proofErr w:type="spellEnd"/>
-            <w:r>
-              <w:t xml:space="preserve"> </w:t>
-            </w:r>
-            <w:proofErr w:type="spellStart"/>
-            <w:proofErr w:type="gramStart"/>
-            <w:r>
-              <w:t>keypoll</w:t>
-            </w:r>
-            <w:proofErr w:type="spellEnd"/>
-            <w:r>
-              <w:t>(</w:t>
-            </w:r>
-            <w:proofErr w:type="gramEnd"/>
-            <w:r>
-              <w:t>);</w:t>
+            <w:r>
+              <w:t>int keypoll();</w:t>
             </w:r>
           </w:p>
         </w:tc>
@@ -5424,9 +4565,6 @@
             <w:tcW w:w="4531" w:type="dxa"/>
           </w:tcPr>
           <w:p>
-            <w:r>
-              <w:t xml:space="preserve"> </w:t>
-            </w:r>
             <w:r>
               <w:t>Wertet die Tasten</w:t>
             </w:r>
@@ -5451,16 +4589,11 @@
       <w:pPr>
         <w:pStyle w:val="berschrift3"/>
       </w:pPr>
-      <w:bookmarkStart w:id="25" w:name="_Toc503535079"/>
-      <w:r>
-        <w:t xml:space="preserve">Modul </w:t>
-      </w:r>
-      <w:proofErr w:type="spellStart"/>
-      <w:r>
-        <w:t>pulselight</w:t>
+      <w:bookmarkStart w:id="25" w:name="_Toc503537438"/>
+      <w:r>
+        <w:t>Modul pulselight</w:t>
       </w:r>
       <w:bookmarkEnd w:id="25"/>
-      <w:proofErr w:type="spellEnd"/>
     </w:p>
     <w:tbl>
       <w:tblPr>
@@ -5478,29 +4611,8 @@
             <w:tcW w:w="4531" w:type="dxa"/>
           </w:tcPr>
           <w:p>
-            <w:proofErr w:type="spellStart"/>
-            <w:r>
-              <w:t>void</w:t>
-            </w:r>
-            <w:proofErr w:type="spellEnd"/>
-            <w:r>
-              <w:t xml:space="preserve"> </w:t>
-            </w:r>
-            <w:proofErr w:type="spellStart"/>
-            <w:r>
-              <w:t>LED_</w:t>
-            </w:r>
-            <w:proofErr w:type="gramStart"/>
-            <w:r>
-              <w:t>setup</w:t>
-            </w:r>
-            <w:proofErr w:type="spellEnd"/>
-            <w:r>
-              <w:t>(</w:t>
-            </w:r>
-            <w:proofErr w:type="gramEnd"/>
-            <w:r>
-              <w:t>);</w:t>
+            <w:r>
+              <w:t>void LED_setup();</w:t>
             </w:r>
           </w:p>
         </w:tc>
@@ -5521,29 +4633,8 @@
             <w:tcW w:w="4531" w:type="dxa"/>
           </w:tcPr>
           <w:p>
-            <w:proofErr w:type="spellStart"/>
-            <w:r>
-              <w:t>void</w:t>
-            </w:r>
-            <w:proofErr w:type="spellEnd"/>
-            <w:r>
-              <w:t xml:space="preserve"> </w:t>
-            </w:r>
-            <w:proofErr w:type="spellStart"/>
-            <w:r>
-              <w:t>LED_</w:t>
-            </w:r>
-            <w:proofErr w:type="gramStart"/>
-            <w:r>
-              <w:t>end</w:t>
-            </w:r>
-            <w:proofErr w:type="spellEnd"/>
-            <w:r>
-              <w:t>(</w:t>
-            </w:r>
-            <w:proofErr w:type="gramEnd"/>
-            <w:r>
-              <w:t>);</w:t>
+            <w:r>
+              <w:t>void LED_end();</w:t>
             </w:r>
           </w:p>
         </w:tc>
@@ -5565,31 +4656,7 @@
           </w:tcPr>
           <w:p>
             <w:r>
-              <w:t xml:space="preserve">double </w:t>
-            </w:r>
-            <w:proofErr w:type="spellStart"/>
-            <w:r>
-              <w:t>LED_</w:t>
-            </w:r>
-            <w:proofErr w:type="gramStart"/>
-            <w:r>
-              <w:t>setfq</w:t>
-            </w:r>
-            <w:proofErr w:type="spellEnd"/>
-            <w:r>
-              <w:t>(</w:t>
-            </w:r>
-            <w:proofErr w:type="gramEnd"/>
-            <w:r>
-              <w:t xml:space="preserve">double </w:t>
-            </w:r>
-            <w:proofErr w:type="spellStart"/>
-            <w:r>
-              <w:t>fq</w:t>
-            </w:r>
-            <w:proofErr w:type="spellEnd"/>
-            <w:r>
-              <w:t>);</w:t>
+              <w:t>double LED_setfq(double fq);</w:t>
             </w:r>
           </w:p>
         </w:tc>
@@ -5613,29 +4680,8 @@
             <w:tcW w:w="4531" w:type="dxa"/>
           </w:tcPr>
           <w:p>
-            <w:proofErr w:type="spellStart"/>
-            <w:r>
-              <w:t>void</w:t>
-            </w:r>
-            <w:proofErr w:type="spellEnd"/>
-            <w:r>
-              <w:t xml:space="preserve"> </w:t>
-            </w:r>
-            <w:proofErr w:type="spellStart"/>
-            <w:r>
-              <w:t>LED_</w:t>
-            </w:r>
-            <w:proofErr w:type="gramStart"/>
-            <w:r>
-              <w:t>update</w:t>
-            </w:r>
-            <w:proofErr w:type="spellEnd"/>
-            <w:r>
-              <w:t>(</w:t>
-            </w:r>
-            <w:proofErr w:type="gramEnd"/>
-            <w:r>
-              <w:t>double m);</w:t>
+            <w:r>
+              <w:t>void LED_update(double m);</w:t>
             </w:r>
           </w:p>
         </w:tc>
@@ -5656,16 +4702,14 @@
       <w:pPr>
         <w:pStyle w:val="berschrift3"/>
       </w:pPr>
-      <w:bookmarkStart w:id="26" w:name="_Toc503535080"/>
+      <w:bookmarkStart w:id="26" w:name="_Toc503537439"/>
       <w:r>
         <w:t xml:space="preserve">Modul </w:t>
       </w:r>
-      <w:proofErr w:type="spellStart"/>
       <w:r>
         <w:t>update_LCD</w:t>
       </w:r>
       <w:bookmarkEnd w:id="26"/>
-      <w:proofErr w:type="spellEnd"/>
     </w:p>
     <w:tbl>
       <w:tblPr>
@@ -5683,42 +4727,8 @@
             <w:tcW w:w="4531" w:type="dxa"/>
           </w:tcPr>
           <w:p>
-            <w:proofErr w:type="spellStart"/>
-            <w:r>
-              <w:t>void</w:t>
-            </w:r>
-            <w:proofErr w:type="spellEnd"/>
-            <w:r>
-              <w:t xml:space="preserve"> </w:t>
-            </w:r>
-            <w:proofErr w:type="spellStart"/>
-            <w:r>
-              <w:t>update_</w:t>
-            </w:r>
-            <w:proofErr w:type="gramStart"/>
-            <w:r>
-              <w:t>LCD</w:t>
-            </w:r>
-            <w:proofErr w:type="spellEnd"/>
-            <w:r>
-              <w:t>(</w:t>
-            </w:r>
-            <w:proofErr w:type="spellStart"/>
-            <w:proofErr w:type="gramEnd"/>
-            <w:r>
-              <w:t>char</w:t>
-            </w:r>
-            <w:proofErr w:type="spellEnd"/>
-            <w:r>
-              <w:t xml:space="preserve"> * </w:t>
-            </w:r>
-            <w:proofErr w:type="spellStart"/>
-            <w:r>
-              <w:t>eingabe</w:t>
-            </w:r>
-            <w:proofErr w:type="spellEnd"/>
-            <w:r>
-              <w:t>);</w:t>
+            <w:r>
+              <w:t>void update_LCD(char * eingabe);</w:t>
             </w:r>
           </w:p>
         </w:tc>
@@ -5728,15 +4738,7 @@
           </w:tcPr>
           <w:p>
             <w:r>
-              <w:t xml:space="preserve">Setzt Cursor/ gibt das </w:t>
-            </w:r>
-            <w:proofErr w:type="spellStart"/>
-            <w:r>
-              <w:t>Chararray</w:t>
-            </w:r>
-            <w:proofErr w:type="spellEnd"/>
-            <w:r>
-              <w:t xml:space="preserve"> einzeln aufs LCD aus</w:t>
+              <w:t>Setzt Cursor/ gibt das Chararray einzeln aufs LCD aus</w:t>
             </w:r>
           </w:p>
         </w:tc>
@@ -5747,29 +4749,8 @@
             <w:tcW w:w="4531" w:type="dxa"/>
           </w:tcPr>
           <w:p>
-            <w:proofErr w:type="spellStart"/>
-            <w:r>
-              <w:t>void</w:t>
-            </w:r>
-            <w:proofErr w:type="spellEnd"/>
-            <w:r>
-              <w:t xml:space="preserve"> </w:t>
-            </w:r>
-            <w:proofErr w:type="spellStart"/>
-            <w:r>
-              <w:t>LCD_</w:t>
-            </w:r>
-            <w:proofErr w:type="gramStart"/>
-            <w:r>
-              <w:t>setup</w:t>
-            </w:r>
-            <w:proofErr w:type="spellEnd"/>
-            <w:r>
-              <w:t>(</w:t>
-            </w:r>
-            <w:proofErr w:type="gramEnd"/>
-            <w:r>
-              <w:t>);</w:t>
+            <w:r>
+              <w:t>void LCD_setup();</w:t>
             </w:r>
           </w:p>
         </w:tc>
@@ -5790,29 +4771,8 @@
             <w:tcW w:w="4531" w:type="dxa"/>
           </w:tcPr>
           <w:p>
-            <w:proofErr w:type="spellStart"/>
-            <w:r>
-              <w:t>void</w:t>
-            </w:r>
-            <w:proofErr w:type="spellEnd"/>
-            <w:r>
-              <w:t xml:space="preserve"> </w:t>
-            </w:r>
-            <w:proofErr w:type="spellStart"/>
-            <w:r>
-              <w:t>LCD_</w:t>
-            </w:r>
-            <w:proofErr w:type="gramStart"/>
-            <w:r>
-              <w:t>clear</w:t>
-            </w:r>
-            <w:proofErr w:type="spellEnd"/>
-            <w:r>
-              <w:t>(</w:t>
-            </w:r>
-            <w:proofErr w:type="gramEnd"/>
-            <w:r>
-              <w:t>);</w:t>
+            <w:r>
+              <w:t>void LCD_clear();</w:t>
             </w:r>
           </w:p>
         </w:tc>
@@ -5829,7 +4789,6 @@
       </w:tr>
     </w:tbl>
     <w:p/>
-    <w:bookmarkEnd w:id="17"/>
     <w:p>
       <w:pPr>
         <w:sectPr>
@@ -5839,6 +4798,9 @@
           <w:docGrid w:linePitch="360"/>
         </w:sectPr>
       </w:pPr>
+      <w:bookmarkStart w:id="27" w:name="_GoBack"/>
+      <w:bookmarkEnd w:id="18"/>
+      <w:bookmarkEnd w:id="27"/>
     </w:p>
     <w:p>
       <w:pPr>
@@ -5847,7 +4809,7 @@
           <w:rStyle w:val="berschrift1Zchn"/>
         </w:rPr>
       </w:pPr>
-      <w:bookmarkStart w:id="27" w:name="_Toc503535081"/>
+      <w:bookmarkStart w:id="28" w:name="_Toc503537440"/>
       <w:r>
         <w:rPr>
           <w:rStyle w:val="berschrift1Zchn"/>
@@ -5855,22 +4817,17 @@
         <w:lastRenderedPageBreak/>
         <w:t>Test</w:t>
       </w:r>
-      <w:bookmarkEnd w:id="27"/>
-    </w:p>
-    <w:p>
-      <w:pPr>
-        <w:pStyle w:val="berschrift3"/>
-      </w:pPr>
+      <w:bookmarkEnd w:id="28"/>
     </w:p>
     <w:p>
       <w:pPr>
         <w:pStyle w:val="berschrift2"/>
       </w:pPr>
-      <w:bookmarkStart w:id="28" w:name="_Toc503535082"/>
+      <w:bookmarkStart w:id="29" w:name="_Toc503537441"/>
       <w:r>
         <w:t>FUNKTIONALE SPEZIFIKATION</w:t>
       </w:r>
-      <w:bookmarkEnd w:id="28"/>
+      <w:bookmarkEnd w:id="29"/>
       <w:r>
         <w:t xml:space="preserve"> </w:t>
       </w:r>
@@ -5880,20 +4837,13 @@
         <w:t xml:space="preserve">Die Funktionalen Spezifikationen dienen idealerweise als Test-Anweisungen für den Modul-, Integrations- und Abnahmetest. </w:t>
       </w:r>
       <w:r>
-        <w:t xml:space="preserve">Die Zeitkritischen Funktionen werden mit Hilfe der Funktion </w:t>
-      </w:r>
-      <w:proofErr w:type="spellStart"/>
-      <w:proofErr w:type="gramStart"/>
-      <w:r>
-        <w:t>millis</w:t>
-      </w:r>
-      <w:proofErr w:type="spellEnd"/>
-      <w:r>
-        <w:t>(</w:t>
-      </w:r>
-      <w:proofErr w:type="gramEnd"/>
-      <w:r>
-        <w:t>) auf Laufzeit getestet, um sicherzustellen dass die 2ms Grenze nicht überschritten wird.</w:t>
+        <w:t xml:space="preserve">Die Zeitkritischen Funktionen werden mit Hilfe der Funktion millis() auf Laufzeit getestet, um </w:t>
+      </w:r>
+      <w:r>
+        <w:t>sicherzustellen,</w:t>
+      </w:r>
+      <w:r>
+        <w:t xml:space="preserve"> dass die 2ms Grenze nicht überschritten wird.</w:t>
       </w:r>
     </w:p>
     <w:tbl>
@@ -5991,11 +4941,9 @@
             <w:shd w:val="clear" w:color="auto" w:fill="ACB9CA" w:themeFill="text2" w:themeFillTint="66"/>
           </w:tcPr>
           <w:p>
-            <w:proofErr w:type="spellStart"/>
             <w:r>
               <w:t>pulselight</w:t>
             </w:r>
-            <w:proofErr w:type="spellEnd"/>
           </w:p>
         </w:tc>
         <w:tc>
@@ -6004,11 +4952,9 @@
             <w:shd w:val="clear" w:color="auto" w:fill="ACB9CA" w:themeFill="text2" w:themeFillTint="66"/>
           </w:tcPr>
           <w:p>
-            <w:proofErr w:type="spellStart"/>
             <w:r>
               <w:t>LED_setfq</w:t>
             </w:r>
-            <w:proofErr w:type="spellEnd"/>
           </w:p>
         </w:tc>
         <w:tc>
@@ -6028,16 +4974,11 @@
             <w:shd w:val="clear" w:color="auto" w:fill="ACB9CA" w:themeFill="text2" w:themeFillTint="66"/>
           </w:tcPr>
           <w:p>
-            <w:proofErr w:type="spellStart"/>
             <w:r>
               <w:t>LED_s</w:t>
             </w:r>
             <w:r>
-              <w:t>etfq</w:t>
-            </w:r>
-            <w:proofErr w:type="spellEnd"/>
-            <w:r>
-              <w:t xml:space="preserve"> aufrufen</w:t>
+              <w:t>etfq aufrufen</w:t>
             </w:r>
           </w:p>
         </w:tc>
@@ -6050,11 +4991,12 @@
             <w:r>
               <w:t xml:space="preserve">Kein </w:t>
             </w:r>
-            <w:proofErr w:type="spellStart"/>
-            <w:r>
-              <w:t>beobachter</w:t>
-            </w:r>
-            <w:proofErr w:type="spellEnd"/>
+            <w:r>
+              <w:t>B</w:t>
+            </w:r>
+            <w:r>
+              <w:t>eobachter</w:t>
+            </w:r>
           </w:p>
         </w:tc>
         <w:tc>
@@ -6087,11 +5029,9 @@
             <w:shd w:val="clear" w:color="auto" w:fill="ACB9CA" w:themeFill="text2" w:themeFillTint="66"/>
           </w:tcPr>
           <w:p>
-            <w:proofErr w:type="spellStart"/>
             <w:r>
               <w:t>pulselight</w:t>
             </w:r>
-            <w:proofErr w:type="spellEnd"/>
           </w:p>
         </w:tc>
         <w:tc>
@@ -6100,11 +5040,9 @@
             <w:shd w:val="clear" w:color="auto" w:fill="ACB9CA" w:themeFill="text2" w:themeFillTint="66"/>
           </w:tcPr>
           <w:p>
-            <w:proofErr w:type="spellStart"/>
             <w:r>
               <w:t>LED_update</w:t>
             </w:r>
-            <w:proofErr w:type="spellEnd"/>
           </w:p>
         </w:tc>
         <w:tc>
@@ -6113,13 +5051,8 @@
             <w:shd w:val="clear" w:color="auto" w:fill="ACB9CA" w:themeFill="text2" w:themeFillTint="66"/>
           </w:tcPr>
           <w:p>
-            <w:proofErr w:type="spellStart"/>
-            <w:r>
-              <w:t>Setfq</w:t>
-            </w:r>
-            <w:proofErr w:type="spellEnd"/>
-            <w:r>
-              <w:t xml:space="preserve"> ausgeführt</w:t>
+            <w:r>
+              <w:t>Setfq ausgeführt</w:t>
             </w:r>
           </w:p>
         </w:tc>
@@ -6129,11 +5062,9 @@
             <w:shd w:val="clear" w:color="auto" w:fill="ACB9CA" w:themeFill="text2" w:themeFillTint="66"/>
           </w:tcPr>
           <w:p>
-            <w:proofErr w:type="spellStart"/>
             <w:r>
               <w:t>LED_update</w:t>
             </w:r>
-            <w:proofErr w:type="spellEnd"/>
             <w:r>
               <w:t xml:space="preserve"> zyklisch aufrufen</w:t>
             </w:r>
@@ -6148,11 +5079,12 @@
             <w:r>
               <w:t xml:space="preserve">RGB_LED ändert </w:t>
             </w:r>
-            <w:proofErr w:type="spellStart"/>
-            <w:r>
-              <w:t>intensität</w:t>
-            </w:r>
-            <w:proofErr w:type="spellEnd"/>
+            <w:r>
+              <w:t>I</w:t>
+            </w:r>
+            <w:r>
+              <w:t>ntensität</w:t>
+            </w:r>
           </w:p>
         </w:tc>
         <w:tc>
@@ -6176,15 +5108,7 @@
               <w:t>-</w:t>
             </w:r>
             <w:r>
-              <w:t xml:space="preserve">LED-pulsiert </w:t>
-            </w:r>
-            <w:proofErr w:type="spellStart"/>
-            <w:r>
-              <w:t>gemäss</w:t>
-            </w:r>
-            <w:proofErr w:type="spellEnd"/>
-            <w:r>
-              <w:t xml:space="preserve"> vorgegebener Frequenz</w:t>
+              <w:t>LED-pulsiert gemäss vorgegebener Frequenz</w:t>
             </w:r>
           </w:p>
           <w:p>
@@ -6207,11 +5131,9 @@
             <w:shd w:val="clear" w:color="auto" w:fill="ACB9CA" w:themeFill="text2" w:themeFillTint="66"/>
           </w:tcPr>
           <w:p>
-            <w:proofErr w:type="spellStart"/>
             <w:r>
               <w:t>Pulselight</w:t>
             </w:r>
-            <w:proofErr w:type="spellEnd"/>
           </w:p>
         </w:tc>
         <w:tc>
@@ -6220,11 +5142,9 @@
             <w:shd w:val="clear" w:color="auto" w:fill="ACB9CA" w:themeFill="text2" w:themeFillTint="66"/>
           </w:tcPr>
           <w:p>
-            <w:proofErr w:type="spellStart"/>
             <w:r>
               <w:t>LED_end</w:t>
             </w:r>
-            <w:proofErr w:type="spellEnd"/>
           </w:p>
         </w:tc>
         <w:tc>
@@ -6244,11 +5164,9 @@
             <w:shd w:val="clear" w:color="auto" w:fill="ACB9CA" w:themeFill="text2" w:themeFillTint="66"/>
           </w:tcPr>
           <w:p>
-            <w:proofErr w:type="spellStart"/>
             <w:r>
               <w:t>LED_end</w:t>
             </w:r>
-            <w:proofErr w:type="spellEnd"/>
           </w:p>
         </w:tc>
         <w:tc>
@@ -6386,11 +5304,9 @@
             <w:shd w:val="clear" w:color="auto" w:fill="F7CAAC" w:themeFill="accent2" w:themeFillTint="66"/>
           </w:tcPr>
           <w:p>
-            <w:proofErr w:type="spellStart"/>
             <w:r>
               <w:t>stop</w:t>
             </w:r>
-            <w:proofErr w:type="spellEnd"/>
           </w:p>
         </w:tc>
         <w:tc>
@@ -6410,13 +5326,8 @@
             <w:shd w:val="clear" w:color="auto" w:fill="F7CAAC" w:themeFill="accent2" w:themeFillTint="66"/>
           </w:tcPr>
           <w:p>
-            <w:proofErr w:type="spellStart"/>
-            <w:r>
-              <w:t>Stop</w:t>
-            </w:r>
-            <w:proofErr w:type="spellEnd"/>
-            <w:r>
-              <w:t xml:space="preserve"> aufrufen</w:t>
+            <w:r>
+              <w:t>Stop aufrufen</w:t>
             </w:r>
           </w:p>
         </w:tc>
@@ -6468,11 +5379,9 @@
             <w:shd w:val="clear" w:color="auto" w:fill="ACB9CA" w:themeFill="text2" w:themeFillTint="66"/>
           </w:tcPr>
           <w:p>
-            <w:proofErr w:type="spellStart"/>
             <w:r>
               <w:t>LCD_update</w:t>
             </w:r>
-            <w:proofErr w:type="spellEnd"/>
           </w:p>
         </w:tc>
         <w:tc>
@@ -6481,13 +5390,8 @@
             <w:shd w:val="clear" w:color="auto" w:fill="ACB9CA" w:themeFill="text2" w:themeFillTint="66"/>
           </w:tcPr>
           <w:p>
-            <w:proofErr w:type="spellStart"/>
-            <w:r>
-              <w:t>Chararray</w:t>
-            </w:r>
-            <w:proofErr w:type="spellEnd"/>
-            <w:r>
-              <w:t xml:space="preserve"> 34 Zeichen</w:t>
+            <w:r>
+              <w:t>Chararray 34 Zeichen</w:t>
             </w:r>
           </w:p>
         </w:tc>
@@ -6497,16 +5401,11 @@
             <w:shd w:val="clear" w:color="auto" w:fill="ACB9CA" w:themeFill="text2" w:themeFillTint="66"/>
           </w:tcPr>
           <w:p>
-            <w:proofErr w:type="spellStart"/>
             <w:r>
               <w:t>LCD</w:t>
             </w:r>
             <w:r>
-              <w:t>_update</w:t>
-            </w:r>
-            <w:proofErr w:type="spellEnd"/>
-            <w:r>
-              <w:t xml:space="preserve"> zyklisch aufrufen</w:t>
+              <w:t>_update zyklisch aufrufen</w:t>
             </w:r>
           </w:p>
         </w:tc>
@@ -6567,11 +5466,9 @@
             <w:shd w:val="clear" w:color="auto" w:fill="ACB9CA" w:themeFill="text2" w:themeFillTint="66"/>
           </w:tcPr>
           <w:p>
-            <w:proofErr w:type="spellStart"/>
-            <w:r>
-              <w:t>Lightsensor</w:t>
-            </w:r>
-            <w:proofErr w:type="spellEnd"/>
+            <w:r>
+              <w:t>flank</w:t>
+            </w:r>
           </w:p>
         </w:tc>
         <w:tc>
@@ -6621,15 +5518,13 @@
           </w:tcPr>
           <w:p>
             <w:r>
-              <w:t xml:space="preserve">Die Frequenz sollte mit der vorgegebenen </w:t>
-            </w:r>
-            <w:proofErr w:type="spellStart"/>
-            <w:r>
-              <w:t>Frquenz</w:t>
-            </w:r>
-            <w:proofErr w:type="spellEnd"/>
-            <w:r>
-              <w:t xml:space="preserve"> der Finger übereinstimmen</w:t>
+              <w:t>Die Frequenz sollte mit der vorgegebenen Fr</w:t>
+            </w:r>
+            <w:r>
+              <w:t>e</w:t>
+            </w:r>
+            <w:r>
+              <w:t>quenz der Finger übereinstimmen</w:t>
             </w:r>
           </w:p>
         </w:tc>
@@ -6642,23 +5537,95 @@
             <w:r>
               <w:t xml:space="preserve">Die Frequenz wird nicht immer so sauber erkannt. </w:t>
             </w:r>
+            <w:r>
+              <w:t>Zum einen</w:t>
+            </w:r>
+            <w:r>
+              <w:t>,</w:t>
+            </w:r>
+            <w:r>
+              <w:t xml:space="preserve"> weil sich die Sensorhardware nicht so gut für das Vorhaben eignet. Zum andern besteht beim flank.cpp noch Verbesserungspotential, insbesondere bei der Selektion, welche Frequenzen richtig erkannt wurden und welche verworfen werden müssen.</w:t>
+            </w:r>
+          </w:p>
+        </w:tc>
+      </w:tr>
+      <w:tr>
+        <w:tc>
+          <w:tcPr>
+            <w:tcW w:w="1419" w:type="dxa"/>
+            <w:shd w:val="clear" w:color="auto" w:fill="ACB9CA" w:themeFill="text2" w:themeFillTint="66"/>
+          </w:tcPr>
+          <w:p>
+            <w:r>
+              <w:t>Lightsensor</w:t>
+            </w:r>
+          </w:p>
+        </w:tc>
+        <w:tc>
+          <w:tcPr>
+            <w:tcW w:w="1417" w:type="dxa"/>
+            <w:shd w:val="clear" w:color="auto" w:fill="ACB9CA" w:themeFill="text2" w:themeFillTint="66"/>
+          </w:tcPr>
+          <w:p>
+            <w:r>
+              <w:t>Update</w:t>
+            </w:r>
+          </w:p>
+        </w:tc>
+        <w:tc>
+          <w:tcPr>
+            <w:tcW w:w="2410" w:type="dxa"/>
+            <w:shd w:val="clear" w:color="auto" w:fill="ACB9CA" w:themeFill="text2" w:themeFillTint="66"/>
+          </w:tcPr>
+          <w:p/>
+        </w:tc>
+        <w:tc>
+          <w:tcPr>
+            <w:tcW w:w="1984" w:type="dxa"/>
+            <w:shd w:val="clear" w:color="auto" w:fill="ACB9CA" w:themeFill="text2" w:themeFillTint="66"/>
+          </w:tcPr>
+          <w:p>
+            <w:r>
+              <w:t>Wert einlesen, LowpassfilterN</w:t>
+            </w:r>
+          </w:p>
+        </w:tc>
+        <w:tc>
+          <w:tcPr>
+            <w:tcW w:w="1701" w:type="dxa"/>
+            <w:shd w:val="clear" w:color="auto" w:fill="ACB9CA" w:themeFill="text2" w:themeFillTint="66"/>
+          </w:tcPr>
+          <w:p/>
+        </w:tc>
+        <w:tc>
+          <w:tcPr>
+            <w:tcW w:w="3261" w:type="dxa"/>
+            <w:shd w:val="clear" w:color="auto" w:fill="ACB9CA" w:themeFill="text2" w:themeFillTint="66"/>
+          </w:tcPr>
+          <w:p>
+            <w:r>
+              <w:t>Array geschoben. Neuer Wert ist geglättet.</w:t>
+            </w:r>
+          </w:p>
+        </w:tc>
+        <w:tc>
+          <w:tcPr>
+            <w:tcW w:w="3402" w:type="dxa"/>
+            <w:shd w:val="clear" w:color="auto" w:fill="ACB9CA" w:themeFill="text2" w:themeFillTint="66"/>
+          </w:tcPr>
+          <w:p>
+            <w:r>
+              <w:t>Array geschoben, Neuer Wert ist geglättet.</w:t>
+            </w:r>
           </w:p>
         </w:tc>
       </w:tr>
     </w:tbl>
-    <w:p/>
-    <w:p>
-      <w:bookmarkStart w:id="29" w:name="_GoBack"/>
-      <w:bookmarkEnd w:id="29"/>
-      <w:r>
-        <w:br w:type="page"/>
-      </w:r>
-    </w:p>
     <w:p>
       <w:pPr>
         <w:pStyle w:val="berschrift2"/>
       </w:pPr>
-      <w:bookmarkStart w:id="30" w:name="_Toc503535083"/>
+      <w:bookmarkStart w:id="30" w:name="_Toc503537442"/>
       <w:r>
         <w:lastRenderedPageBreak/>
         <w:t>TESTSPEZIFIKATION GESAMTSYSTEM WAVE-O-MAT</w:t>
@@ -6777,13 +5744,8 @@
           </w:tcPr>
           <w:p>
             <w:r>
-              <w:t>Menu/Start/</w:t>
-            </w:r>
-            <w:proofErr w:type="spellStart"/>
-            <w:r>
-              <w:t>Stop</w:t>
-            </w:r>
-            <w:proofErr w:type="spellEnd"/>
+              <w:t>Menu/Start/Stop</w:t>
+            </w:r>
           </w:p>
         </w:tc>
         <w:tc>
@@ -7153,15 +6115,7 @@
           </w:tcPr>
           <w:p>
             <w:r>
-              <w:t xml:space="preserve">LED pulsiert </w:t>
-            </w:r>
-            <w:proofErr w:type="spellStart"/>
-            <w:r>
-              <w:t>gemäss</w:t>
-            </w:r>
-            <w:proofErr w:type="spellEnd"/>
-            <w:r>
-              <w:t xml:space="preserve"> der angezeigten Frequenz</w:t>
+              <w:t>LED pulsiert gemäss der angezeigten Frequenz</w:t>
             </w:r>
           </w:p>
         </w:tc>
@@ -7478,15 +6432,7 @@
           </w:tcPr>
           <w:p>
             <w:r>
-              <w:t xml:space="preserve">Ton ertönt </w:t>
-            </w:r>
-            <w:proofErr w:type="spellStart"/>
-            <w:r>
-              <w:t>gemäss</w:t>
-            </w:r>
-            <w:proofErr w:type="spellEnd"/>
-            <w:r>
-              <w:t xml:space="preserve"> der angezeigten Frequenz</w:t>
+              <w:t>Ton ertönt gemäss der angezeigten Frequenz</w:t>
             </w:r>
           </w:p>
         </w:tc>
@@ -7811,30 +6757,15 @@
     <w:pPr>
       <w:pStyle w:val="Fuzeile"/>
     </w:pPr>
-    <w:proofErr w:type="spellStart"/>
     <w:r>
-      <w:t>O.Schmid</w:t>
+      <w:t>O.Schmid/J.Koch</w:t>
     </w:r>
-    <w:proofErr w:type="spellEnd"/>
-    <w:r>
-      <w:t>/</w:t>
-    </w:r>
-    <w:proofErr w:type="spellStart"/>
-    <w:r>
-      <w:t>J.Koch</w:t>
-    </w:r>
-    <w:proofErr w:type="spellEnd"/>
     <w:r>
       <w:ptab w:relativeTo="margin" w:alignment="center" w:leader="none"/>
     </w:r>
     <w:r>
-      <w:t xml:space="preserve">Modul </w:t>
+      <w:t>Modul ebs</w:t>
     </w:r>
-    <w:proofErr w:type="spellStart"/>
-    <w:r>
-      <w:t>ebs</w:t>
-    </w:r>
-    <w:proofErr w:type="spellEnd"/>
     <w:r>
       <w:ptab w:relativeTo="margin" w:alignment="right" w:leader="none"/>
     </w:r>
@@ -7851,7 +6782,7 @@
       <w:rPr>
         <w:noProof/>
       </w:rPr>
-      <w:t>11</w:t>
+      <w:t>9</w:t>
     </w:r>
     <w:r>
       <w:fldChar w:fldCharType="end"/>
@@ -9162,7 +8093,7 @@
 </file>
 
 <file path=customXml/itemProps1.xml><?xml version="1.0" encoding="utf-8"?>
-<ds:datastoreItem xmlns:ds="http://schemas.openxmlformats.org/officeDocument/2006/customXml" ds:itemID="{A17EBCF2-85DA-4E44-BD73-6B98922EE1A5}">
+<ds:datastoreItem xmlns:ds="http://schemas.openxmlformats.org/officeDocument/2006/customXml" ds:itemID="{9B7FB6F7-82D7-4F21-92D6-1902DA61EE47}">
   <ds:schemaRefs>
     <ds:schemaRef ds:uri="http://schemas.openxmlformats.org/officeDocument/2006/bibliography"/>
   </ds:schemaRefs>

</xml_diff>